<commit_message>
Updated syllabus for Fall 2014.
</commit_message>
<xml_diff>
--- a/syllabus.docx
+++ b/syllabus.docx
@@ -75,7 +75,7 @@
           <w:sz w:val="24"/>
           <w:szCs w:val="24"/>
         </w:rPr>
-        <w:t>Fall 2013</w:t>
+        <w:t>Fall 2014</w:t>
       </w:r>
     </w:p>
     <w:p>
@@ -221,7 +221,7 @@
           <w:sz w:val="24"/>
           <w:szCs w:val="24"/>
         </w:rPr>
-        <w:t xml:space="preserve"> 10:30</w:t>
+        <w:t xml:space="preserve"> 10:0</w:t>
       </w:r>
       <w:r>
         <w:rPr>
@@ -230,7 +230,25 @@
           <w:sz w:val="24"/>
           <w:szCs w:val="24"/>
         </w:rPr>
-        <w:t xml:space="preserve"> - 12:00, Hearst Field Annex B1</w:t>
+        <w:t>0</w:t>
+      </w:r>
+      <w:r>
+        <w:rPr>
+          <w:rFonts w:asciiTheme="minorHAnsi" w:hAnsiTheme="minorHAnsi"/>
+          <w:color w:val="000000"/>
+          <w:sz w:val="24"/>
+          <w:szCs w:val="24"/>
+        </w:rPr>
+        <w:t xml:space="preserve"> - 11:3</w:t>
+      </w:r>
+      <w:r>
+        <w:rPr>
+          <w:rFonts w:asciiTheme="minorHAnsi" w:hAnsiTheme="minorHAnsi"/>
+          <w:color w:val="000000"/>
+          <w:sz w:val="24"/>
+          <w:szCs w:val="24"/>
+        </w:rPr>
+        <w:t>0, Hearst Field Annex B1</w:t>
       </w:r>
     </w:p>
     <w:p>
@@ -351,6 +369,9 @@
       <w:r>
         <w:t xml:space="preserve"> to be easy</w:t>
       </w:r>
+      <w:r>
+        <w:t xml:space="preserve"> (directly based on videos/reading)</w:t>
+      </w:r>
     </w:p>
     <w:p>
       <w:pPr>
@@ -368,41 +389,10 @@
       <w:r>
         <w:t xml:space="preserve"> at beginning of class</w:t>
       </w:r>
-      <w:r>
-        <w:t xml:space="preserve"> on </w:t>
-      </w:r>
-      <w:proofErr w:type="spellStart"/>
-      <w:r>
-        <w:t>Th</w:t>
-      </w:r>
-      <w:proofErr w:type="spellEnd"/>
-    </w:p>
-    <w:p>
-      <w:pPr>
-        <w:pStyle w:val="ListParagraph"/>
-        <w:numPr>
-          <w:ilvl w:val="0"/>
-          <w:numId w:val="2"/>
-        </w:numPr>
-      </w:pPr>
-      <w:proofErr w:type="gramStart"/>
-      <w:r>
-        <w:t>ensure</w:t>
-      </w:r>
-      <w:proofErr w:type="gramEnd"/>
-      <w:r>
-        <w:t xml:space="preserve"> you are keeping up on </w:t>
-      </w:r>
-      <w:r>
-        <w:t xml:space="preserve">assigned </w:t>
-      </w:r>
-      <w:r>
-        <w:t>reading/video lectures</w:t>
-      </w:r>
-    </w:p>
-    <w:p>
-      <w:r>
-        <w:t>Projects</w:t>
+    </w:p>
+    <w:p>
+      <w:r>
+        <w:t>Homework</w:t>
       </w:r>
       <w:r>
         <w:t xml:space="preserve"> (60%)</w:t>
@@ -536,6 +526,26 @@
       </w:r>
     </w:p>
     <w:p>
+      <w:pPr>
+        <w:pStyle w:val="ListParagraph"/>
+        <w:numPr>
+          <w:ilvl w:val="0"/>
+          <w:numId w:val="1"/>
+        </w:numPr>
+      </w:pPr>
+      <w:r>
+        <w:t xml:space="preserve">… </w:t>
+      </w:r>
+      <w:proofErr w:type="gramStart"/>
+      <w:r>
+        <w:t>and</w:t>
+      </w:r>
+      <w:proofErr w:type="gramEnd"/>
+      <w:r>
+        <w:t xml:space="preserve"> acknowledge/cite external resources.  No looking up answers!</w:t>
+      </w:r>
+    </w:p>
+    <w:p>
       <w:r>
         <w:t>Oral Final (30%):</w:t>
       </w:r>
@@ -548,13 +558,11 @@
           <w:numId w:val="3"/>
         </w:numPr>
       </w:pPr>
-      <w:proofErr w:type="gramStart"/>
-      <w:r>
-        <w:t>one</w:t>
-      </w:r>
-      <w:proofErr w:type="gramEnd"/>
-      <w:r>
-        <w:t>-on-one with me :)</w:t>
+      <w:r>
+        <w:t xml:space="preserve">30-min discussion, </w:t>
+      </w:r>
+      <w:r>
+        <w:t>one-on-one with me :)</w:t>
       </w:r>
     </w:p>
     <w:p>
@@ -706,16 +714,10 @@
       </w:r>
       <w:proofErr w:type="gramEnd"/>
       <w:r>
-        <w:t xml:space="preserve"> computer (preferably laptop </w:t>
-      </w:r>
-      <w:r>
-        <w:t>in</w:t>
-      </w:r>
-      <w:r>
-        <w:t xml:space="preserve"> class</w:t>
-      </w:r>
-      <w:r>
-        <w:t>; let me know if this is a problem</w:t>
+        <w:t xml:space="preserve"> computer (</w:t>
+      </w:r>
+      <w:r>
+        <w:t>let me know if this is a problem</w:t>
       </w:r>
       <w:r>
         <w:t>)</w:t>
@@ -829,8 +831,6 @@
       <w:r>
         <w:t>)</w:t>
       </w:r>
-      <w:bookmarkStart w:id="0" w:name="_GoBack"/>
-      <w:bookmarkEnd w:id="0"/>
     </w:p>
     <w:p>
       <w:pPr>
@@ -844,8 +844,10 @@
         <w:t>N</w:t>
       </w:r>
       <w:r>
-        <w:t>O CLASS 11/21, 11/26, 11/28</w:t>
-      </w:r>
+        <w:t>O CLASS 11/11, 11/25, 11/27</w:t>
+      </w:r>
+      <w:bookmarkStart w:id="0" w:name="_GoBack"/>
+      <w:bookmarkEnd w:id="0"/>
     </w:p>
     <w:sectPr>
       <w:pgSz w:w="12240" w:h="15840"/>
@@ -2038,6 +2040,7 @@
   <w:style w:type="character" w:default="1" w:styleId="DefaultParagraphFont">
     <w:name w:val="Default Paragraph Font"/>
     <w:uiPriority w:val="1"/>
+    <w:semiHidden/>
     <w:unhideWhenUsed/>
   </w:style>
   <w:style w:type="table" w:default="1" w:styleId="TableNormal">
@@ -2265,6 +2268,7 @@
   <w:style w:type="character" w:default="1" w:styleId="DefaultParagraphFont">
     <w:name w:val="Default Paragraph Font"/>
     <w:uiPriority w:val="1"/>
+    <w:semiHidden/>
     <w:unhideWhenUsed/>
   </w:style>
   <w:style w:type="table" w:default="1" w:styleId="TableNormal">
@@ -2658,7 +2662,7 @@
 </file>
 
 <file path=customXml/itemProps1.xml><?xml version="1.0" encoding="utf-8"?>
-<ds:datastoreItem xmlns:ds="http://schemas.openxmlformats.org/officeDocument/2006/customXml" ds:itemID="{10F7411B-5CE8-964F-B753-07BE838C6039}">
+<ds:datastoreItem xmlns:ds="http://schemas.openxmlformats.org/officeDocument/2006/customXml" ds:itemID="{9D3E6E92-CB88-A540-8200-9C96AE5EAD92}">
   <ds:schemaRefs>
     <ds:schemaRef ds:uri="http://schemas.openxmlformats.org/officeDocument/2006/bibliography"/>
   </ds:schemaRefs>

</xml_diff>

<commit_message>
Other misc changes from laste year.
</commit_message>
<xml_diff>
--- a/syllabus.docx
+++ b/syllabus.docx
@@ -75,7 +75,7 @@
           <w:sz w:val="24"/>
           <w:szCs w:val="24"/>
         </w:rPr>
-        <w:t>Fall 2014</w:t>
+        <w:t>Fall 2015</w:t>
       </w:r>
     </w:p>
     <w:p>
@@ -113,8 +113,59 @@
           <w:sz w:val="24"/>
           <w:szCs w:val="24"/>
         </w:rPr>
-        <w:t xml:space="preserve"> Principles of energy transfer by radiation. Elements of classical and quantum theory of photon emission; bremsstrahlung, synchrotron radiation. Compton scattering, plasma effects, atomic and molecular electromagnetic transitions. </w:t>
-      </w:r>
+        <w:t xml:space="preserve"> </w:t>
+      </w:r>
+      <w:r>
+        <w:rPr>
+          <w:rFonts w:asciiTheme="minorHAnsi" w:hAnsiTheme="minorHAnsi"/>
+          <w:iCs/>
+          <w:color w:val="000000"/>
+          <w:sz w:val="24"/>
+          <w:szCs w:val="24"/>
+        </w:rPr>
+        <w:t>Covers p</w:t>
+      </w:r>
+      <w:r>
+        <w:rPr>
+          <w:rFonts w:asciiTheme="minorHAnsi" w:hAnsiTheme="minorHAnsi"/>
+          <w:iCs/>
+          <w:color w:val="000000"/>
+          <w:sz w:val="24"/>
+          <w:szCs w:val="24"/>
+        </w:rPr>
+        <w:t xml:space="preserve">rinciples </w:t>
+      </w:r>
+      <w:r>
+        <w:rPr>
+          <w:rFonts w:asciiTheme="minorHAnsi" w:hAnsiTheme="minorHAnsi"/>
+          <w:iCs/>
+          <w:color w:val="000000"/>
+          <w:sz w:val="24"/>
+          <w:szCs w:val="24"/>
+        </w:rPr>
+        <w:t>of energy transfer by radiation; e</w:t>
+      </w:r>
+      <w:r>
+        <w:rPr>
+          <w:rFonts w:asciiTheme="minorHAnsi" w:hAnsiTheme="minorHAnsi"/>
+          <w:iCs/>
+          <w:color w:val="000000"/>
+          <w:sz w:val="24"/>
+          <w:szCs w:val="24"/>
+        </w:rPr>
+        <w:t>lements of classical and quantum theory of photon emission; bremss</w:t>
+      </w:r>
+      <w:r>
+        <w:rPr>
+          <w:rFonts w:asciiTheme="minorHAnsi" w:hAnsiTheme="minorHAnsi"/>
+          <w:iCs/>
+          <w:color w:val="000000"/>
+          <w:sz w:val="24"/>
+          <w:szCs w:val="24"/>
+        </w:rPr>
+        <w:t xml:space="preserve">trahlung, synchrotron radiation; </w:t>
+      </w:r>
+      <w:proofErr w:type="spellStart"/>
       <w:proofErr w:type="gramStart"/>
       <w:r>
         <w:rPr>
@@ -124,9 +175,50 @@
           <w:sz w:val="24"/>
           <w:szCs w:val="24"/>
         </w:rPr>
-        <w:t>With applications to current research into astrophysical phenomena.</w:t>
-      </w:r>
+        <w:t>c</w:t>
+      </w:r>
+      <w:r>
+        <w:rPr>
+          <w:rFonts w:asciiTheme="minorHAnsi" w:hAnsiTheme="minorHAnsi"/>
+          <w:iCs/>
+          <w:color w:val="000000"/>
+          <w:sz w:val="24"/>
+          <w:szCs w:val="24"/>
+        </w:rPr>
+        <w:t>ompton</w:t>
+      </w:r>
+      <w:proofErr w:type="spellEnd"/>
       <w:proofErr w:type="gramEnd"/>
+      <w:r>
+        <w:rPr>
+          <w:rFonts w:asciiTheme="minorHAnsi" w:hAnsiTheme="minorHAnsi"/>
+          <w:iCs/>
+          <w:color w:val="000000"/>
+          <w:sz w:val="24"/>
+          <w:szCs w:val="24"/>
+        </w:rPr>
+        <w:t xml:space="preserve"> scattering, plasma effects, atomic and molecular electromagnetic transitions. </w:t>
+      </w:r>
+      <w:r>
+        <w:rPr>
+          <w:rFonts w:asciiTheme="minorHAnsi" w:hAnsiTheme="minorHAnsi"/>
+          <w:iCs/>
+          <w:color w:val="000000"/>
+          <w:sz w:val="24"/>
+          <w:szCs w:val="24"/>
+        </w:rPr>
+        <w:t>Includes</w:t>
+      </w:r>
+      <w:r>
+        <w:rPr>
+          <w:rFonts w:asciiTheme="minorHAnsi" w:hAnsiTheme="minorHAnsi"/>
+          <w:iCs/>
+          <w:color w:val="000000"/>
+          <w:sz w:val="24"/>
+          <w:szCs w:val="24"/>
+        </w:rPr>
+        <w:t xml:space="preserve"> applications to current research into astrophysical phenomena.</w:t>
+      </w:r>
     </w:p>
     <w:p>
       <w:pPr>
@@ -221,7 +313,16 @@
           <w:sz w:val="24"/>
           <w:szCs w:val="24"/>
         </w:rPr>
-        <w:t xml:space="preserve"> 10:0</w:t>
+        <w:t xml:space="preserve"> 2</w:t>
+      </w:r>
+      <w:r>
+        <w:rPr>
+          <w:rFonts w:asciiTheme="minorHAnsi" w:hAnsiTheme="minorHAnsi"/>
+          <w:color w:val="000000"/>
+          <w:sz w:val="24"/>
+          <w:szCs w:val="24"/>
+        </w:rPr>
+        <w:t>:0</w:t>
       </w:r>
       <w:r>
         <w:rPr>
@@ -239,16 +340,34 @@
           <w:sz w:val="24"/>
           <w:szCs w:val="24"/>
         </w:rPr>
-        <w:t xml:space="preserve"> - 11:3</w:t>
-      </w:r>
-      <w:r>
-        <w:rPr>
-          <w:rFonts w:asciiTheme="minorHAnsi" w:hAnsiTheme="minorHAnsi"/>
-          <w:color w:val="000000"/>
-          <w:sz w:val="24"/>
-          <w:szCs w:val="24"/>
-        </w:rPr>
-        <w:t>0, Hearst Field Annex B1</w:t>
+        <w:t xml:space="preserve"> - 3</w:t>
+      </w:r>
+      <w:r>
+        <w:rPr>
+          <w:rFonts w:asciiTheme="minorHAnsi" w:hAnsiTheme="minorHAnsi"/>
+          <w:color w:val="000000"/>
+          <w:sz w:val="24"/>
+          <w:szCs w:val="24"/>
+        </w:rPr>
+        <w:t>:3</w:t>
+      </w:r>
+      <w:r>
+        <w:rPr>
+          <w:rFonts w:asciiTheme="minorHAnsi" w:hAnsiTheme="minorHAnsi"/>
+          <w:color w:val="000000"/>
+          <w:sz w:val="24"/>
+          <w:szCs w:val="24"/>
+        </w:rPr>
+        <w:t xml:space="preserve">0, </w:t>
+      </w:r>
+      <w:r>
+        <w:rPr>
+          <w:rFonts w:asciiTheme="minorHAnsi" w:hAnsiTheme="minorHAnsi"/>
+          <w:color w:val="000000"/>
+          <w:sz w:val="24"/>
+          <w:szCs w:val="24"/>
+        </w:rPr>
+        <w:t>Campbell Hall 233</w:t>
       </w:r>
     </w:p>
     <w:p>
@@ -325,7 +444,16 @@
           <w:sz w:val="24"/>
           <w:szCs w:val="24"/>
         </w:rPr>
-        <w:t>: Hearst Field Annex B54</w:t>
+        <w:t xml:space="preserve">: </w:t>
+      </w:r>
+      <w:r>
+        <w:rPr>
+          <w:rFonts w:asciiTheme="minorHAnsi" w:hAnsiTheme="minorHAnsi"/>
+          <w:color w:val="000000"/>
+          <w:sz w:val="24"/>
+          <w:szCs w:val="24"/>
+        </w:rPr>
+        <w:t>Campbell 455 (or 425 lab)</w:t>
       </w:r>
     </w:p>
     <w:p>
@@ -692,8 +820,19 @@
         <w:t>)</w:t>
       </w:r>
       <w:r>
-        <w:t xml:space="preserve">  Ay250  P9ls4R*@</w:t>
-      </w:r>
+        <w:t xml:space="preserve">  </w:t>
+      </w:r>
+      <w:r>
+        <w:t>C207</w:t>
+      </w:r>
+      <w:r>
+        <w:t xml:space="preserve">  </w:t>
+      </w:r>
+      <w:proofErr w:type="spellStart"/>
+      <w:r>
+        <w:t>photontrain</w:t>
+      </w:r>
+      <w:proofErr w:type="spellEnd"/>
     </w:p>
     <w:p>
       <w:r>
@@ -844,7 +983,7 @@
         <w:t>N</w:t>
       </w:r>
       <w:r>
-        <w:t>O CLASS 11/11, 11/25, 11/27</w:t>
+        <w:t>O CLASS 9/29, 10/1, 11/19, 11/24.  We will need to schedule 1 additional class and 1 review session.</w:t>
       </w:r>
       <w:bookmarkStart w:id="0" w:name="_GoBack"/>
       <w:bookmarkEnd w:id="0"/>
@@ -2662,7 +2801,7 @@
 </file>
 
 <file path=customXml/itemProps1.xml><?xml version="1.0" encoding="utf-8"?>
-<ds:datastoreItem xmlns:ds="http://schemas.openxmlformats.org/officeDocument/2006/customXml" ds:itemID="{9D3E6E92-CB88-A540-8200-9C96AE5EAD92}">
+<ds:datastoreItem xmlns:ds="http://schemas.openxmlformats.org/officeDocument/2006/customXml" ds:itemID="{04F5F2EB-49D8-6C43-AEAA-C84CA83C98DF}">
   <ds:schemaRefs>
     <ds:schemaRef ds:uri="http://schemas.openxmlformats.org/officeDocument/2006/bibliography"/>
   </ds:schemaRefs>

</xml_diff>

<commit_message>
Updated syllabus for 2018
</commit_message>
<xml_diff>
--- a/syllabus.docx
+++ b/syllabus.docx
@@ -1,6 +1,6 @@
 
 <file path=word/document.xml><?xml version="1.0" encoding="utf-8"?>
-<w:document xmlns:wpc="http://schemas.microsoft.com/office/word/2010/wordprocessingCanvas" xmlns:mo="http://schemas.microsoft.com/office/mac/office/2008/main" xmlns:mc="http://schemas.openxmlformats.org/markup-compatibility/2006" xmlns:mv="urn:schemas-microsoft-com:mac:vml" xmlns:o="urn:schemas-microsoft-com:office:office" xmlns:r="http://schemas.openxmlformats.org/officeDocument/2006/relationships" xmlns:m="http://schemas.openxmlformats.org/officeDocument/2006/math" xmlns:v="urn:schemas-microsoft-com:vml" xmlns:wp14="http://schemas.microsoft.com/office/word/2010/wordprocessingDrawing" xmlns:wp="http://schemas.openxmlformats.org/drawingml/2006/wordprocessingDrawing" xmlns:w10="urn:schemas-microsoft-com:office:word" xmlns:w="http://schemas.openxmlformats.org/wordprocessingml/2006/main" xmlns:w14="http://schemas.microsoft.com/office/word/2010/wordml" xmlns:wpg="http://schemas.microsoft.com/office/word/2010/wordprocessingGroup" xmlns:wpi="http://schemas.microsoft.com/office/word/2010/wordprocessingInk" xmlns:wne="http://schemas.microsoft.com/office/word/2006/wordml" xmlns:wps="http://schemas.microsoft.com/office/word/2010/wordprocessingShape" mc:Ignorable="w14 wp14">
+<w:document xmlns:wpc="http://schemas.microsoft.com/office/word/2010/wordprocessingCanvas" xmlns:mo="http://schemas.microsoft.com/office/mac/office/2008/main" xmlns:mc="http://schemas.openxmlformats.org/markup-compatibility/2006" xmlns:mv="urn:schemas-microsoft-com:mac:vml" xmlns:o="urn:schemas-microsoft-com:office:office" xmlns:r="http://schemas.openxmlformats.org/officeDocument/2006/relationships" xmlns:m="http://schemas.openxmlformats.org/officeDocument/2006/math" xmlns:v="urn:schemas-microsoft-com:vml" xmlns:wp14="http://schemas.microsoft.com/office/word/2010/wordprocessingDrawing" xmlns:wp="http://schemas.openxmlformats.org/drawingml/2006/wordprocessingDrawing" xmlns:w10="urn:schemas-microsoft-com:office:word" xmlns:w="http://schemas.openxmlformats.org/wordprocessingml/2006/main" xmlns:w14="http://schemas.microsoft.com/office/word/2010/wordml" xmlns:w15="http://schemas.microsoft.com/office/word/2012/wordml" xmlns:wpg="http://schemas.microsoft.com/office/word/2010/wordprocessingGroup" xmlns:wpi="http://schemas.microsoft.com/office/word/2010/wordprocessingInk" xmlns:wne="http://schemas.microsoft.com/office/word/2006/wordml" xmlns:wps="http://schemas.microsoft.com/office/word/2010/wordprocessingShape" mc:Ignorable="w14 w15 wp14">
   <w:body>
     <w:p>
       <w:pPr>
@@ -15,23 +15,7 @@
           <w:sz w:val="36"/>
           <w:szCs w:val="36"/>
         </w:rPr>
-        <w:t xml:space="preserve">C207: </w:t>
-      </w:r>
-      <w:proofErr w:type="spellStart"/>
-      <w:r>
-        <w:rPr>
-          <w:sz w:val="36"/>
-          <w:szCs w:val="36"/>
-        </w:rPr>
-        <w:t>Radiative</w:t>
-      </w:r>
-      <w:proofErr w:type="spellEnd"/>
-      <w:r>
-        <w:rPr>
-          <w:sz w:val="36"/>
-          <w:szCs w:val="36"/>
-        </w:rPr>
-        <w:t xml:space="preserve"> Processes in Astrophysics</w:t>
+        <w:t>C207: Radiative Processes in Astrophysics</w:t>
       </w:r>
     </w:p>
     <w:p>
@@ -75,7 +59,7 @@
           <w:sz w:val="24"/>
           <w:szCs w:val="24"/>
         </w:rPr>
-        <w:t>Fall 2016</w:t>
+        <w:t>Fall 2018</w:t>
       </w:r>
     </w:p>
     <w:p>
@@ -93,7 +77,6 @@
           <w:szCs w:val="24"/>
         </w:rPr>
       </w:pPr>
-      <w:proofErr w:type="gramStart"/>
       <w:r>
         <w:rPr>
           <w:rFonts w:asciiTheme="minorHAnsi" w:hAnsiTheme="minorHAnsi"/>
@@ -102,9 +85,8 @@
           <w:sz w:val="24"/>
           <w:szCs w:val="24"/>
         </w:rPr>
-        <w:t>An introduction to the basic physics of astronomy and astrophysics at the graduate level.</w:t>
-      </w:r>
-      <w:proofErr w:type="gramEnd"/>
+        <w:t xml:space="preserve">An introduction to the basic physics of astronomy and astrophysics at the graduate level. </w:t>
+      </w:r>
       <w:r>
         <w:rPr>
           <w:rFonts w:asciiTheme="minorHAnsi" w:hAnsiTheme="minorHAnsi"/>
@@ -113,7 +95,7 @@
           <w:sz w:val="24"/>
           <w:szCs w:val="24"/>
         </w:rPr>
-        <w:t xml:space="preserve"> </w:t>
+        <w:t>Covers p</w:t>
       </w:r>
       <w:r>
         <w:rPr>
@@ -123,7 +105,7 @@
           <w:sz w:val="24"/>
           <w:szCs w:val="24"/>
         </w:rPr>
-        <w:t>Covers p</w:t>
+        <w:t xml:space="preserve">rinciples </w:t>
       </w:r>
       <w:r>
         <w:rPr>
@@ -133,7 +115,7 @@
           <w:sz w:val="24"/>
           <w:szCs w:val="24"/>
         </w:rPr>
-        <w:t xml:space="preserve">rinciples </w:t>
+        <w:t>of energy transfer by radiation; e</w:t>
       </w:r>
       <w:r>
         <w:rPr>
@@ -143,7 +125,7 @@
           <w:sz w:val="24"/>
           <w:szCs w:val="24"/>
         </w:rPr>
-        <w:t>of energy transfer by radiation; e</w:t>
+        <w:t>lements of classical and quantum theory of photon emission; bremss</w:t>
       </w:r>
       <w:r>
         <w:rPr>
@@ -153,7 +135,7 @@
           <w:sz w:val="24"/>
           <w:szCs w:val="24"/>
         </w:rPr>
-        <w:t>lements of classical and quantum theory of photon emission; bremss</w:t>
+        <w:t>trahlung, synchrotron radiation; c</w:t>
       </w:r>
       <w:r>
         <w:rPr>
@@ -163,41 +145,7 @@
           <w:sz w:val="24"/>
           <w:szCs w:val="24"/>
         </w:rPr>
-        <w:t xml:space="preserve">trahlung, synchrotron radiation; </w:t>
-      </w:r>
-      <w:proofErr w:type="spellStart"/>
-      <w:proofErr w:type="gramStart"/>
-      <w:r>
-        <w:rPr>
-          <w:rFonts w:asciiTheme="minorHAnsi" w:hAnsiTheme="minorHAnsi"/>
-          <w:iCs/>
-          <w:color w:val="000000"/>
-          <w:sz w:val="24"/>
-          <w:szCs w:val="24"/>
-        </w:rPr>
-        <w:t>c</w:t>
-      </w:r>
-      <w:r>
-        <w:rPr>
-          <w:rFonts w:asciiTheme="minorHAnsi" w:hAnsiTheme="minorHAnsi"/>
-          <w:iCs/>
-          <w:color w:val="000000"/>
-          <w:sz w:val="24"/>
-          <w:szCs w:val="24"/>
-        </w:rPr>
-        <w:t>ompton</w:t>
-      </w:r>
-      <w:proofErr w:type="spellEnd"/>
-      <w:proofErr w:type="gramEnd"/>
-      <w:r>
-        <w:rPr>
-          <w:rFonts w:asciiTheme="minorHAnsi" w:hAnsiTheme="minorHAnsi"/>
-          <w:iCs/>
-          <w:color w:val="000000"/>
-          <w:sz w:val="24"/>
-          <w:szCs w:val="24"/>
-        </w:rPr>
-        <w:t xml:space="preserve"> scattering, plasma effects, atomic and molecular electromagnetic transitions. </w:t>
+        <w:t xml:space="preserve">ompton scattering, plasma effects, atomic and molecular electromagnetic transitions. </w:t>
       </w:r>
       <w:r>
         <w:rPr>
@@ -273,47 +221,7 @@
           <w:sz w:val="24"/>
           <w:szCs w:val="24"/>
         </w:rPr>
-        <w:t xml:space="preserve"> </w:t>
-      </w:r>
-      <w:proofErr w:type="spellStart"/>
-      <w:r>
-        <w:rPr>
-          <w:rFonts w:asciiTheme="minorHAnsi" w:hAnsiTheme="minorHAnsi"/>
-          <w:color w:val="000000"/>
-          <w:sz w:val="24"/>
-          <w:szCs w:val="24"/>
-        </w:rPr>
-        <w:t>Tu</w:t>
-      </w:r>
-      <w:proofErr w:type="spellEnd"/>
-      <w:r>
-        <w:rPr>
-          <w:rFonts w:asciiTheme="minorHAnsi" w:hAnsiTheme="minorHAnsi"/>
-          <w:color w:val="000000"/>
-          <w:sz w:val="24"/>
-          <w:szCs w:val="24"/>
-        </w:rPr>
-        <w:t>/</w:t>
-      </w:r>
-      <w:proofErr w:type="spellStart"/>
-      <w:r>
-        <w:rPr>
-          <w:rFonts w:asciiTheme="minorHAnsi" w:hAnsiTheme="minorHAnsi"/>
-          <w:color w:val="000000"/>
-          <w:sz w:val="24"/>
-          <w:szCs w:val="24"/>
-        </w:rPr>
-        <w:t>Th</w:t>
-      </w:r>
-      <w:proofErr w:type="spellEnd"/>
-      <w:r>
-        <w:rPr>
-          <w:rFonts w:asciiTheme="minorHAnsi" w:hAnsiTheme="minorHAnsi"/>
-          <w:color w:val="000000"/>
-          <w:sz w:val="24"/>
-          <w:szCs w:val="24"/>
-        </w:rPr>
-        <w:t xml:space="preserve"> 11</w:t>
+        <w:t xml:space="preserve"> Tu/Th 11</w:t>
       </w:r>
       <w:r>
         <w:rPr>
@@ -376,7 +284,7 @@
           <w:sz w:val="24"/>
           <w:szCs w:val="24"/>
         </w:rPr>
-        <w:t>Barrows Hall 122</w:t>
+        <w:t>Campbell Hall 501</w:t>
       </w:r>
     </w:p>
     <w:p>
@@ -411,7 +319,7 @@
         </w:rPr>
         <w:t xml:space="preserve"> </w:t>
       </w:r>
-      <w:hyperlink r:id="rId7" w:history="1">
+      <w:hyperlink r:id="rId6" w:history="1">
         <w:r>
           <w:rPr>
             <w:rStyle w:val="Hyperlink"/>
@@ -498,13 +406,8 @@
           <w:numId w:val="2"/>
         </w:numPr>
       </w:pPr>
-      <w:proofErr w:type="gramStart"/>
-      <w:r>
-        <w:t>intended</w:t>
-      </w:r>
-      <w:proofErr w:type="gramEnd"/>
-      <w:r>
-        <w:t xml:space="preserve"> to be easy</w:t>
+      <w:r>
+        <w:t>intended to be easy</w:t>
       </w:r>
       <w:r>
         <w:t xml:space="preserve"> (directly based on videos/reading)</w:t>
@@ -518,13 +421,8 @@
           <w:numId w:val="2"/>
         </w:numPr>
       </w:pPr>
-      <w:proofErr w:type="gramStart"/>
-      <w:r>
-        <w:t>given</w:t>
-      </w:r>
-      <w:proofErr w:type="gramEnd"/>
-      <w:r>
-        <w:t xml:space="preserve"> at beginning of class</w:t>
+      <w:r>
+        <w:t>given at beginning of class</w:t>
       </w:r>
     </w:p>
     <w:p>
@@ -546,21 +444,8 @@
           <w:numId w:val="1"/>
         </w:numPr>
       </w:pPr>
-      <w:proofErr w:type="gramStart"/>
-      <w:r>
-        <w:t>assigned</w:t>
-      </w:r>
-      <w:proofErr w:type="gramEnd"/>
-      <w:r>
-        <w:t xml:space="preserve"> </w:t>
-      </w:r>
-      <w:proofErr w:type="spellStart"/>
-      <w:r>
-        <w:t>Tu</w:t>
-      </w:r>
-      <w:proofErr w:type="spellEnd"/>
-      <w:r>
-        <w:t xml:space="preserve">, </w:t>
+      <w:r>
+        <w:t xml:space="preserve">assigned Tu, </w:t>
       </w:r>
       <w:r>
         <w:t xml:space="preserve">due </w:t>
@@ -572,13 +457,8 @@
         <w:t>before</w:t>
       </w:r>
       <w:r>
-        <w:t xml:space="preserve"> class, next </w:t>
-      </w:r>
-      <w:proofErr w:type="spellStart"/>
-      <w:r>
-        <w:t>Tu</w:t>
-      </w:r>
-      <w:proofErr w:type="spellEnd"/>
+        <w:t xml:space="preserve"> class, next Tu</w:t>
+      </w:r>
     </w:p>
     <w:p>
       <w:pPr>
@@ -606,13 +486,8 @@
           <w:numId w:val="1"/>
         </w:numPr>
       </w:pPr>
-      <w:proofErr w:type="gramStart"/>
-      <w:r>
-        <w:t>you</w:t>
-      </w:r>
-      <w:proofErr w:type="gramEnd"/>
-      <w:r>
-        <w:t xml:space="preserve"> may </w:t>
+      <w:r>
+        <w:t xml:space="preserve">you may </w:t>
       </w:r>
       <w:r>
         <w:t>collaborate (share ideas verbally, draw pictures</w:t>
@@ -636,15 +511,7 @@
         </w:numPr>
       </w:pPr>
       <w:r>
-        <w:t xml:space="preserve">… </w:t>
-      </w:r>
-      <w:proofErr w:type="gramStart"/>
-      <w:r>
-        <w:t>but</w:t>
-      </w:r>
-      <w:proofErr w:type="gramEnd"/>
-      <w:r>
-        <w:t xml:space="preserve"> </w:t>
+        <w:t xml:space="preserve">… but </w:t>
       </w:r>
       <w:r>
         <w:t>implement separately</w:t>
@@ -671,15 +538,7 @@
         </w:numPr>
       </w:pPr>
       <w:r>
-        <w:t xml:space="preserve">… </w:t>
-      </w:r>
-      <w:proofErr w:type="gramStart"/>
-      <w:r>
-        <w:t>and</w:t>
-      </w:r>
-      <w:proofErr w:type="gramEnd"/>
-      <w:r>
-        <w:t xml:space="preserve"> acknowledge/cite external resources.  No looking up answers!</w:t>
+        <w:t>… and acknowledge/cite external resources.  No looking up answers!</w:t>
       </w:r>
     </w:p>
     <w:p>
@@ -713,21 +572,14 @@
           <w:numId w:val="3"/>
         </w:numPr>
       </w:pPr>
-      <w:proofErr w:type="gramStart"/>
-      <w:r>
-        <w:t>good</w:t>
-      </w:r>
-      <w:proofErr w:type="gramEnd"/>
-      <w:r>
-        <w:t xml:space="preserve"> practice for prelims/</w:t>
-      </w:r>
-      <w:proofErr w:type="spellStart"/>
-      <w:r>
-        <w:t>quals</w:t>
-      </w:r>
-      <w:proofErr w:type="spellEnd"/>
-      <w:r>
-        <w:t xml:space="preserve"> and giving scientific talks</w:t>
+      <w:r>
+        <w:t xml:space="preserve">good practice for prelims/quals </w:t>
+      </w:r>
+      <w:r>
+        <w:t xml:space="preserve">, </w:t>
+      </w:r>
+      <w:r>
+        <w:t>giving scientific talks</w:t>
       </w:r>
     </w:p>
     <w:p/>
@@ -744,47 +596,26 @@
           <w:numId w:val="4"/>
         </w:numPr>
       </w:pPr>
-      <w:proofErr w:type="spellStart"/>
-      <w:r>
-        <w:t>Rybicki</w:t>
-      </w:r>
-      <w:proofErr w:type="spellEnd"/>
-      <w:r>
+      <w:r>
+        <w:t xml:space="preserve">Rybicki </w:t>
+      </w:r>
+      <w:r>
+        <w:t>&amp;</w:t>
+      </w:r>
+      <w:r>
+        <w:t xml:space="preserve"> Lightman,</w:t>
+      </w:r>
+      <w:r>
+        <w:rPr>
+          <w:b/>
+        </w:rPr>
         <w:t xml:space="preserve"> </w:t>
       </w:r>
       <w:r>
-        <w:t>&amp;</w:t>
-      </w:r>
-      <w:r>
-        <w:t xml:space="preserve"> </w:t>
-      </w:r>
-      <w:proofErr w:type="spellStart"/>
-      <w:r>
-        <w:t>Lightman</w:t>
-      </w:r>
-      <w:proofErr w:type="spellEnd"/>
-      <w:r>
-        <w:t>,</w:t>
-      </w:r>
-      <w:r>
-        <w:rPr>
-          <w:b/>
-        </w:rPr>
-        <w:t xml:space="preserve"> </w:t>
-      </w:r>
-      <w:proofErr w:type="spellStart"/>
-      <w:r>
         <w:rPr>
           <w:i/>
         </w:rPr>
-        <w:t>Radiative</w:t>
-      </w:r>
-      <w:proofErr w:type="spellEnd"/>
-      <w:r>
-        <w:rPr>
-          <w:i/>
-        </w:rPr>
-        <w:t xml:space="preserve"> Processes in Astrophysics</w:t>
+        <w:t>Radiative Processes in Astrophysics</w:t>
       </w:r>
       <w:r>
         <w:t xml:space="preserve"> (primary ref</w:t>
@@ -804,23 +635,10 @@
           <w:numId w:val="4"/>
         </w:numPr>
       </w:pPr>
-      <w:proofErr w:type="gramStart"/>
-      <w:r>
-        <w:t>other</w:t>
-      </w:r>
-      <w:proofErr w:type="gramEnd"/>
-      <w:r>
-        <w:t xml:space="preserve"> material provided on the </w:t>
-      </w:r>
-      <w:proofErr w:type="spellStart"/>
-      <w:r>
-        <w:t>AstroBaki</w:t>
-      </w:r>
-      <w:proofErr w:type="spellEnd"/>
-      <w:r>
-        <w:t xml:space="preserve"> website  (</w:t>
-      </w:r>
-      <w:hyperlink r:id="rId8" w:history="1">
+      <w:r>
+        <w:t>other material provided on the AstroBaki website  (</w:t>
+      </w:r>
+      <w:hyperlink r:id="rId7" w:history="1">
         <w:r>
           <w:rPr>
             <w:rStyle w:val="Hyperlink"/>
@@ -840,11 +658,9 @@
       <w:r>
         <w:t xml:space="preserve">  </w:t>
       </w:r>
-      <w:proofErr w:type="spellStart"/>
       <w:r>
         <w:t>photontrain</w:t>
       </w:r>
-      <w:proofErr w:type="spellEnd"/>
     </w:p>
     <w:p>
       <w:r>
@@ -859,13 +675,8 @@
           <w:numId w:val="8"/>
         </w:numPr>
       </w:pPr>
-      <w:proofErr w:type="gramStart"/>
-      <w:r>
-        <w:t>a</w:t>
-      </w:r>
-      <w:proofErr w:type="gramEnd"/>
-      <w:r>
-        <w:t xml:space="preserve"> computer (</w:t>
+      <w:r>
+        <w:t>a computer (</w:t>
       </w:r>
       <w:r>
         <w:t>let me know if this is a problem</w:t>
@@ -882,13 +693,8 @@
           <w:numId w:val="8"/>
         </w:numPr>
       </w:pPr>
-      <w:proofErr w:type="gramStart"/>
-      <w:r>
-        <w:t>a</w:t>
-      </w:r>
-      <w:proofErr w:type="gramEnd"/>
-      <w:r>
-        <w:t xml:space="preserve"> </w:t>
+      <w:r>
+        <w:t xml:space="preserve">a </w:t>
       </w:r>
       <w:r>
         <w:t xml:space="preserve">programming language (I’ll use </w:t>
@@ -900,23 +706,7 @@
         <w:t xml:space="preserve">, </w:t>
       </w:r>
       <w:r>
-        <w:t xml:space="preserve">with </w:t>
-      </w:r>
-      <w:proofErr w:type="spellStart"/>
-      <w:r>
-        <w:t>numpy</w:t>
-      </w:r>
-      <w:proofErr w:type="spellEnd"/>
-      <w:r>
-        <w:t xml:space="preserve"> and </w:t>
-      </w:r>
-      <w:proofErr w:type="spellStart"/>
-      <w:r>
-        <w:t>pylab</w:t>
-      </w:r>
-      <w:proofErr w:type="spellEnd"/>
-      <w:r>
-        <w:t>)</w:t>
+        <w:t>with numpy and pylab)</w:t>
       </w:r>
     </w:p>
     <w:p>
@@ -927,19 +717,17 @@
           <w:numId w:val="8"/>
         </w:numPr>
       </w:pPr>
-      <w:proofErr w:type="gramStart"/>
-      <w:r>
-        <w:t>a</w:t>
-      </w:r>
-      <w:proofErr w:type="gramEnd"/>
-      <w:r>
-        <w:t xml:space="preserve"> </w:t>
-      </w:r>
-      <w:proofErr w:type="spellStart"/>
+      <w:r>
+        <w:t xml:space="preserve">optional: a jupyter installation and </w:t>
+      </w:r>
+      <w:bookmarkStart w:id="0" w:name="_GoBack"/>
+      <w:bookmarkEnd w:id="0"/>
+      <w:r>
+        <w:t xml:space="preserve">a </w:t>
+      </w:r>
       <w:r>
         <w:t>LaTeX</w:t>
       </w:r>
-      <w:proofErr w:type="spellEnd"/>
       <w:r>
         <w:t xml:space="preserve"> installation</w:t>
       </w:r>
@@ -958,23 +746,7 @@
         </w:numPr>
       </w:pPr>
       <w:r>
-        <w:t>See class website (</w:t>
-      </w:r>
-      <w:proofErr w:type="spellStart"/>
-      <w:r>
-        <w:t>AstroBaki</w:t>
-      </w:r>
-      <w:proofErr w:type="spellEnd"/>
-      <w:r>
-        <w:t xml:space="preserve">, </w:t>
-      </w:r>
-      <w:proofErr w:type="spellStart"/>
-      <w:r>
-        <w:t>Radiative</w:t>
-      </w:r>
-      <w:proofErr w:type="spellEnd"/>
-      <w:r>
-        <w:t xml:space="preserve"> Processes in </w:t>
+        <w:t xml:space="preserve">See class website (AstroBaki, Radiative Processes in </w:t>
       </w:r>
       <w:r>
         <w:t>Astrophysics</w:t>
@@ -987,8 +759,6 @@
       <w:pPr>
         <w:pStyle w:val="ListParagraph"/>
       </w:pPr>
-      <w:bookmarkStart w:id="0" w:name="_GoBack"/>
-      <w:bookmarkEnd w:id="0"/>
     </w:p>
     <w:sectPr>
       <w:pgSz w:w="12240" w:h="15840"/>
@@ -1001,7 +771,7 @@
 </file>
 
 <file path=word/numbering.xml><?xml version="1.0" encoding="utf-8"?>
-<w:numbering xmlns:wpc="http://schemas.microsoft.com/office/word/2010/wordprocessingCanvas" xmlns:mo="http://schemas.microsoft.com/office/mac/office/2008/main" xmlns:mc="http://schemas.openxmlformats.org/markup-compatibility/2006" xmlns:mv="urn:schemas-microsoft-com:mac:vml" xmlns:o="urn:schemas-microsoft-com:office:office" xmlns:r="http://schemas.openxmlformats.org/officeDocument/2006/relationships" xmlns:m="http://schemas.openxmlformats.org/officeDocument/2006/math" xmlns:v="urn:schemas-microsoft-com:vml" xmlns:wp14="http://schemas.microsoft.com/office/word/2010/wordprocessingDrawing" xmlns:wp="http://schemas.openxmlformats.org/drawingml/2006/wordprocessingDrawing" xmlns:w10="urn:schemas-microsoft-com:office:word" xmlns:w="http://schemas.openxmlformats.org/wordprocessingml/2006/main" xmlns:w14="http://schemas.microsoft.com/office/word/2010/wordml" xmlns:wpg="http://schemas.microsoft.com/office/word/2010/wordprocessingGroup" xmlns:wpi="http://schemas.microsoft.com/office/word/2010/wordprocessingInk" xmlns:wne="http://schemas.microsoft.com/office/word/2006/wordml" xmlns:wps="http://schemas.microsoft.com/office/word/2010/wordprocessingShape" mc:Ignorable="w14 wp14">
+<w:numbering xmlns:wpc="http://schemas.microsoft.com/office/word/2010/wordprocessingCanvas" xmlns:mo="http://schemas.microsoft.com/office/mac/office/2008/main" xmlns:mc="http://schemas.openxmlformats.org/markup-compatibility/2006" xmlns:mv="urn:schemas-microsoft-com:mac:vml" xmlns:o="urn:schemas-microsoft-com:office:office" xmlns:r="http://schemas.openxmlformats.org/officeDocument/2006/relationships" xmlns:m="http://schemas.openxmlformats.org/officeDocument/2006/math" xmlns:v="urn:schemas-microsoft-com:vml" xmlns:wp14="http://schemas.microsoft.com/office/word/2010/wordprocessingDrawing" xmlns:wp="http://schemas.openxmlformats.org/drawingml/2006/wordprocessingDrawing" xmlns:w10="urn:schemas-microsoft-com:office:word" xmlns:w="http://schemas.openxmlformats.org/wordprocessingml/2006/main" xmlns:w14="http://schemas.microsoft.com/office/word/2010/wordml" xmlns:w15="http://schemas.microsoft.com/office/word/2012/wordml" xmlns:wpg="http://schemas.microsoft.com/office/word/2010/wordprocessingGroup" xmlns:wpi="http://schemas.microsoft.com/office/word/2010/wordprocessingInk" xmlns:wne="http://schemas.microsoft.com/office/word/2006/wordml" xmlns:wps="http://schemas.microsoft.com/office/word/2010/wordprocessingShape" mc:Ignorable="w14 w15 wp14">
   <w:abstractNum w:abstractNumId="0">
     <w:nsid w:val="071B3AC7"/>
     <w:multiLevelType w:val="hybridMultilevel"/>
@@ -2023,7 +1793,7 @@
 </file>
 
 <file path=word/styles.xml><?xml version="1.0" encoding="utf-8"?>
-<w:styles xmlns:mc="http://schemas.openxmlformats.org/markup-compatibility/2006" xmlns:r="http://schemas.openxmlformats.org/officeDocument/2006/relationships" xmlns:w="http://schemas.openxmlformats.org/wordprocessingml/2006/main" xmlns:w14="http://schemas.microsoft.com/office/word/2010/wordml" mc:Ignorable="w14">
+<w:styles xmlns:mc="http://schemas.openxmlformats.org/markup-compatibility/2006" xmlns:r="http://schemas.openxmlformats.org/officeDocument/2006/relationships" xmlns:w="http://schemas.openxmlformats.org/wordprocessingml/2006/main" xmlns:w14="http://schemas.microsoft.com/office/word/2010/wordml" xmlns:w15="http://schemas.microsoft.com/office/word/2012/wordml" mc:Ignorable="w14 w15">
   <w:docDefaults>
     <w:rPrDefault>
       <w:rPr>
@@ -2035,372 +1805,389 @@
     </w:rPrDefault>
     <w:pPrDefault/>
   </w:docDefaults>
-  <w:latentStyles w:defLockedState="0" w:defUIPriority="99" w:defSemiHidden="1" w:defUnhideWhenUsed="1" w:defQFormat="0" w:count="276">
-    <w:lsdException w:name="Normal" w:semiHidden="0" w:uiPriority="0" w:unhideWhenUsed="0" w:qFormat="1"/>
-    <w:lsdException w:name="heading 1" w:semiHidden="0" w:uiPriority="9" w:unhideWhenUsed="0" w:qFormat="1"/>
-    <w:lsdException w:name="heading 2" w:uiPriority="9" w:qFormat="1"/>
-    <w:lsdException w:name="heading 3" w:uiPriority="9" w:qFormat="1"/>
-    <w:lsdException w:name="heading 4" w:uiPriority="9" w:qFormat="1"/>
-    <w:lsdException w:name="heading 5" w:uiPriority="9" w:qFormat="1"/>
-    <w:lsdException w:name="heading 6" w:uiPriority="9" w:qFormat="1"/>
-    <w:lsdException w:name="heading 7" w:uiPriority="9" w:qFormat="1"/>
-    <w:lsdException w:name="heading 8" w:uiPriority="9" w:qFormat="1"/>
-    <w:lsdException w:name="heading 9" w:uiPriority="9" w:qFormat="1"/>
-    <w:lsdException w:name="toc 1" w:uiPriority="39"/>
-    <w:lsdException w:name="toc 2" w:uiPriority="39"/>
-    <w:lsdException w:name="toc 3" w:uiPriority="39"/>
-    <w:lsdException w:name="toc 4" w:uiPriority="39"/>
-    <w:lsdException w:name="toc 5" w:uiPriority="39"/>
-    <w:lsdException w:name="toc 6" w:uiPriority="39"/>
-    <w:lsdException w:name="toc 7" w:uiPriority="39"/>
-    <w:lsdException w:name="toc 8" w:uiPriority="39"/>
-    <w:lsdException w:name="toc 9" w:uiPriority="39"/>
-    <w:lsdException w:name="caption" w:uiPriority="35" w:qFormat="1"/>
-    <w:lsdException w:name="Title" w:semiHidden="0" w:uiPriority="10" w:unhideWhenUsed="0" w:qFormat="1"/>
-    <w:lsdException w:name="Default Paragraph Font" w:uiPriority="1"/>
-    <w:lsdException w:name="Subtitle" w:semiHidden="0" w:uiPriority="11" w:unhideWhenUsed="0" w:qFormat="1"/>
-    <w:lsdException w:name="Strong" w:semiHidden="0" w:uiPriority="22" w:unhideWhenUsed="0" w:qFormat="1"/>
-    <w:lsdException w:name="Emphasis" w:semiHidden="0" w:uiPriority="20" w:unhideWhenUsed="0" w:qFormat="1"/>
-    <w:lsdException w:name="Table Grid" w:semiHidden="0" w:uiPriority="59" w:unhideWhenUsed="0"/>
-    <w:lsdException w:name="Placeholder Text" w:unhideWhenUsed="0"/>
-    <w:lsdException w:name="No Spacing" w:semiHidden="0" w:uiPriority="1" w:unhideWhenUsed="0" w:qFormat="1"/>
-    <w:lsdException w:name="Light Shading" w:semiHidden="0" w:uiPriority="60" w:unhideWhenUsed="0"/>
-    <w:lsdException w:name="Light List" w:semiHidden="0" w:uiPriority="61" w:unhideWhenUsed="0"/>
-    <w:lsdException w:name="Light Grid" w:semiHidden="0" w:uiPriority="62" w:unhideWhenUsed="0"/>
-    <w:lsdException w:name="Medium Shading 1" w:semiHidden="0" w:uiPriority="63" w:unhideWhenUsed="0"/>
-    <w:lsdException w:name="Medium Shading 2" w:semiHidden="0" w:uiPriority="64" w:unhideWhenUsed="0"/>
-    <w:lsdException w:name="Medium List 1" w:semiHidden="0" w:uiPriority="65" w:unhideWhenUsed="0"/>
-    <w:lsdException w:name="Medium List 2" w:semiHidden="0" w:uiPriority="66" w:unhideWhenUsed="0"/>
-    <w:lsdException w:name="Medium Grid 1" w:semiHidden="0" w:uiPriority="67" w:unhideWhenUsed="0"/>
-    <w:lsdException w:name="Medium Grid 2" w:semiHidden="0" w:uiPriority="68" w:unhideWhenUsed="0"/>
-    <w:lsdException w:name="Medium Grid 3" w:semiHidden="0" w:uiPriority="69" w:unhideWhenUsed="0"/>
-    <w:lsdException w:name="Dark List" w:semiHidden="0" w:uiPriority="70" w:unhideWhenUsed="0"/>
-    <w:lsdException w:name="Colorful Shading" w:semiHidden="0" w:uiPriority="71" w:unhideWhenUsed="0"/>
-    <w:lsdException w:name="Colorful List" w:semiHidden="0" w:uiPriority="72" w:unhideWhenUsed="0"/>
-    <w:lsdException w:name="Colorful Grid" w:semiHidden="0" w:uiPriority="73" w:unhideWhenUsed="0"/>
-    <w:lsdException w:name="Light Shading Accent 1" w:semiHidden="0" w:uiPriority="60" w:unhideWhenUsed="0"/>
-    <w:lsdException w:name="Light List Accent 1" w:semiHidden="0" w:uiPriority="61" w:unhideWhenUsed="0"/>
-    <w:lsdException w:name="Light Grid Accent 1" w:semiHidden="0" w:uiPriority="62" w:unhideWhenUsed="0"/>
-    <w:lsdException w:name="Medium Shading 1 Accent 1" w:semiHidden="0" w:uiPriority="63" w:unhideWhenUsed="0"/>
-    <w:lsdException w:name="Medium Shading 2 Accent 1" w:semiHidden="0" w:uiPriority="64" w:unhideWhenUsed="0"/>
-    <w:lsdException w:name="Medium List 1 Accent 1" w:semiHidden="0" w:uiPriority="65" w:unhideWhenUsed="0"/>
-    <w:lsdException w:name="Revision" w:unhideWhenUsed="0"/>
-    <w:lsdException w:name="List Paragraph" w:semiHidden="0" w:uiPriority="34" w:unhideWhenUsed="0" w:qFormat="1"/>
-    <w:lsdException w:name="Quote" w:semiHidden="0" w:uiPriority="29" w:unhideWhenUsed="0" w:qFormat="1"/>
-    <w:lsdException w:name="Intense Quote" w:semiHidden="0" w:uiPriority="30" w:unhideWhenUsed="0" w:qFormat="1"/>
-    <w:lsdException w:name="Medium List 2 Accent 1" w:semiHidden="0" w:uiPriority="66" w:unhideWhenUsed="0"/>
-    <w:lsdException w:name="Medium Grid 1 Accent 1" w:semiHidden="0" w:uiPriority="67" w:unhideWhenUsed="0"/>
-    <w:lsdException w:name="Medium Grid 2 Accent 1" w:semiHidden="0" w:uiPriority="68" w:unhideWhenUsed="0"/>
-    <w:lsdException w:name="Medium Grid 3 Accent 1" w:semiHidden="0" w:uiPriority="69" w:unhideWhenUsed="0"/>
-    <w:lsdException w:name="Dark List Accent 1" w:semiHidden="0" w:uiPriority="70" w:unhideWhenUsed="0"/>
-    <w:lsdException w:name="Colorful Shading Accent 1" w:semiHidden="0" w:uiPriority="71" w:unhideWhenUsed="0"/>
-    <w:lsdException w:name="Colorful List Accent 1" w:semiHidden="0" w:uiPriority="72" w:unhideWhenUsed="0"/>
-    <w:lsdException w:name="Colorful Grid Accent 1" w:semiHidden="0" w:uiPriority="73" w:unhideWhenUsed="0"/>
-    <w:lsdException w:name="Light Shading Accent 2" w:semiHidden="0" w:uiPriority="60" w:unhideWhenUsed="0"/>
-    <w:lsdException w:name="Light List Accent 2" w:semiHidden="0" w:uiPriority="61" w:unhideWhenUsed="0"/>
-    <w:lsdException w:name="Light Grid Accent 2" w:semiHidden="0" w:uiPriority="62" w:unhideWhenUsed="0"/>
-    <w:lsdException w:name="Medium Shading 1 Accent 2" w:semiHidden="0" w:uiPriority="63" w:unhideWhenUsed="0"/>
-    <w:lsdException w:name="Medium Shading 2 Accent 2" w:semiHidden="0" w:uiPriority="64" w:unhideWhenUsed="0"/>
-    <w:lsdException w:name="Medium List 1 Accent 2" w:semiHidden="0" w:uiPriority="65" w:unhideWhenUsed="0"/>
-    <w:lsdException w:name="Medium List 2 Accent 2" w:semiHidden="0" w:uiPriority="66" w:unhideWhenUsed="0"/>
-    <w:lsdException w:name="Medium Grid 1 Accent 2" w:semiHidden="0" w:uiPriority="67" w:unhideWhenUsed="0"/>
-    <w:lsdException w:name="Medium Grid 2 Accent 2" w:semiHidden="0" w:uiPriority="68" w:unhideWhenUsed="0"/>
-    <w:lsdException w:name="Medium Grid 3 Accent 2" w:semiHidden="0" w:uiPriority="69" w:unhideWhenUsed="0"/>
-    <w:lsdException w:name="Dark List Accent 2" w:semiHidden="0" w:uiPriority="70" w:unhideWhenUsed="0"/>
-    <w:lsdException w:name="Colorful Shading Accent 2" w:semiHidden="0" w:uiPriority="71" w:unhideWhenUsed="0"/>
-    <w:lsdException w:name="Colorful List Accent 2" w:semiHidden="0" w:uiPriority="72" w:unhideWhenUsed="0"/>
-    <w:lsdException w:name="Colorful Grid Accent 2" w:semiHidden="0" w:uiPriority="73" w:unhideWhenUsed="0"/>
-    <w:lsdException w:name="Light Shading Accent 3" w:semiHidden="0" w:uiPriority="60" w:unhideWhenUsed="0"/>
-    <w:lsdException w:name="Light List Accent 3" w:semiHidden="0" w:uiPriority="61" w:unhideWhenUsed="0"/>
-    <w:lsdException w:name="Light Grid Accent 3" w:semiHidden="0" w:uiPriority="62" w:unhideWhenUsed="0"/>
-    <w:lsdException w:name="Medium Shading 1 Accent 3" w:semiHidden="0" w:uiPriority="63" w:unhideWhenUsed="0"/>
-    <w:lsdException w:name="Medium Shading 2 Accent 3" w:semiHidden="0" w:uiPriority="64" w:unhideWhenUsed="0"/>
-    <w:lsdException w:name="Medium List 1 Accent 3" w:semiHidden="0" w:uiPriority="65" w:unhideWhenUsed="0"/>
-    <w:lsdException w:name="Medium List 2 Accent 3" w:semiHidden="0" w:uiPriority="66" w:unhideWhenUsed="0"/>
-    <w:lsdException w:name="Medium Grid 1 Accent 3" w:semiHidden="0" w:uiPriority="67" w:unhideWhenUsed="0"/>
-    <w:lsdException w:name="Medium Grid 2 Accent 3" w:semiHidden="0" w:uiPriority="68" w:unhideWhenUsed="0"/>
-    <w:lsdException w:name="Medium Grid 3 Accent 3" w:semiHidden="0" w:uiPriority="69" w:unhideWhenUsed="0"/>
-    <w:lsdException w:name="Dark List Accent 3" w:semiHidden="0" w:uiPriority="70" w:unhideWhenUsed="0"/>
-    <w:lsdException w:name="Colorful Shading Accent 3" w:semiHidden="0" w:uiPriority="71" w:unhideWhenUsed="0"/>
-    <w:lsdException w:name="Colorful List Accent 3" w:semiHidden="0" w:uiPriority="72" w:unhideWhenUsed="0"/>
-    <w:lsdException w:name="Colorful Grid Accent 3" w:semiHidden="0" w:uiPriority="73" w:unhideWhenUsed="0"/>
-    <w:lsdException w:name="Light Shading Accent 4" w:semiHidden="0" w:uiPriority="60" w:unhideWhenUsed="0"/>
-    <w:lsdException w:name="Light List Accent 4" w:semiHidden="0" w:uiPriority="61" w:unhideWhenUsed="0"/>
-    <w:lsdException w:name="Light Grid Accent 4" w:semiHidden="0" w:uiPriority="62" w:unhideWhenUsed="0"/>
-    <w:lsdException w:name="Medium Shading 1 Accent 4" w:semiHidden="0" w:uiPriority="63" w:unhideWhenUsed="0"/>
-    <w:lsdException w:name="Medium Shading 2 Accent 4" w:semiHidden="0" w:uiPriority="64" w:unhideWhenUsed="0"/>
-    <w:lsdException w:name="Medium List 1 Accent 4" w:semiHidden="0" w:uiPriority="65" w:unhideWhenUsed="0"/>
-    <w:lsdException w:name="Medium List 2 Accent 4" w:semiHidden="0" w:uiPriority="66" w:unhideWhenUsed="0"/>
-    <w:lsdException w:name="Medium Grid 1 Accent 4" w:semiHidden="0" w:uiPriority="67" w:unhideWhenUsed="0"/>
-    <w:lsdException w:name="Medium Grid 2 Accent 4" w:semiHidden="0" w:uiPriority="68" w:unhideWhenUsed="0"/>
-    <w:lsdException w:name="Medium Grid 3 Accent 4" w:semiHidden="0" w:uiPriority="69" w:unhideWhenUsed="0"/>
-    <w:lsdException w:name="Dark List Accent 4" w:semiHidden="0" w:uiPriority="70" w:unhideWhenUsed="0"/>
-    <w:lsdException w:name="Colorful Shading Accent 4" w:semiHidden="0" w:uiPriority="71" w:unhideWhenUsed="0"/>
-    <w:lsdException w:name="Colorful List Accent 4" w:semiHidden="0" w:uiPriority="72" w:unhideWhenUsed="0"/>
-    <w:lsdException w:name="Colorful Grid Accent 4" w:semiHidden="0" w:uiPriority="73" w:unhideWhenUsed="0"/>
-    <w:lsdException w:name="Light Shading Accent 5" w:semiHidden="0" w:uiPriority="60" w:unhideWhenUsed="0"/>
-    <w:lsdException w:name="Light List Accent 5" w:semiHidden="0" w:uiPriority="61" w:unhideWhenUsed="0"/>
-    <w:lsdException w:name="Light Grid Accent 5" w:semiHidden="0" w:uiPriority="62" w:unhideWhenUsed="0"/>
-    <w:lsdException w:name="Medium Shading 1 Accent 5" w:semiHidden="0" w:uiPriority="63" w:unhideWhenUsed="0"/>
-    <w:lsdException w:name="Medium Shading 2 Accent 5" w:semiHidden="0" w:uiPriority="64" w:unhideWhenUsed="0"/>
-    <w:lsdException w:name="Medium List 1 Accent 5" w:semiHidden="0" w:uiPriority="65" w:unhideWhenUsed="0"/>
-    <w:lsdException w:name="Medium List 2 Accent 5" w:semiHidden="0" w:uiPriority="66" w:unhideWhenUsed="0"/>
-    <w:lsdException w:name="Medium Grid 1 Accent 5" w:semiHidden="0" w:uiPriority="67" w:unhideWhenUsed="0"/>
-    <w:lsdException w:name="Medium Grid 2 Accent 5" w:semiHidden="0" w:uiPriority="68" w:unhideWhenUsed="0"/>
-    <w:lsdException w:name="Medium Grid 3 Accent 5" w:semiHidden="0" w:uiPriority="69" w:unhideWhenUsed="0"/>
-    <w:lsdException w:name="Dark List Accent 5" w:semiHidden="0" w:uiPriority="70" w:unhideWhenUsed="0"/>
-    <w:lsdException w:name="Colorful Shading Accent 5" w:semiHidden="0" w:uiPriority="71" w:unhideWhenUsed="0"/>
-    <w:lsdException w:name="Colorful List Accent 5" w:semiHidden="0" w:uiPriority="72" w:unhideWhenUsed="0"/>
-    <w:lsdException w:name="Colorful Grid Accent 5" w:semiHidden="0" w:uiPriority="73" w:unhideWhenUsed="0"/>
-    <w:lsdException w:name="Light Shading Accent 6" w:semiHidden="0" w:uiPriority="60" w:unhideWhenUsed="0"/>
-    <w:lsdException w:name="Light List Accent 6" w:semiHidden="0" w:uiPriority="61" w:unhideWhenUsed="0"/>
-    <w:lsdException w:name="Light Grid Accent 6" w:semiHidden="0" w:uiPriority="62" w:unhideWhenUsed="0"/>
-    <w:lsdException w:name="Medium Shading 1 Accent 6" w:semiHidden="0" w:uiPriority="63" w:unhideWhenUsed="0"/>
-    <w:lsdException w:name="Medium Shading 2 Accent 6" w:semiHidden="0" w:uiPriority="64" w:unhideWhenUsed="0"/>
-    <w:lsdException w:name="Medium List 1 Accent 6" w:semiHidden="0" w:uiPriority="65" w:unhideWhenUsed="0"/>
-    <w:lsdException w:name="Medium List 2 Accent 6" w:semiHidden="0" w:uiPriority="66" w:unhideWhenUsed="0"/>
-    <w:lsdException w:name="Medium Grid 1 Accent 6" w:semiHidden="0" w:uiPriority="67" w:unhideWhenUsed="0"/>
-    <w:lsdException w:name="Medium Grid 2 Accent 6" w:semiHidden="0" w:uiPriority="68" w:unhideWhenUsed="0"/>
-    <w:lsdException w:name="Medium Grid 3 Accent 6" w:semiHidden="0" w:uiPriority="69" w:unhideWhenUsed="0"/>
-    <w:lsdException w:name="Dark List Accent 6" w:semiHidden="0" w:uiPriority="70" w:unhideWhenUsed="0"/>
-    <w:lsdException w:name="Colorful Shading Accent 6" w:semiHidden="0" w:uiPriority="71" w:unhideWhenUsed="0"/>
-    <w:lsdException w:name="Colorful List Accent 6" w:semiHidden="0" w:uiPriority="72" w:unhideWhenUsed="0"/>
-    <w:lsdException w:name="Colorful Grid Accent 6" w:semiHidden="0" w:uiPriority="73" w:unhideWhenUsed="0"/>
-    <w:lsdException w:name="Subtle Emphasis" w:semiHidden="0" w:uiPriority="19" w:unhideWhenUsed="0" w:qFormat="1"/>
-    <w:lsdException w:name="Intense Emphasis" w:semiHidden="0" w:uiPriority="21" w:unhideWhenUsed="0" w:qFormat="1"/>
-    <w:lsdException w:name="Subtle Reference" w:semiHidden="0" w:uiPriority="31" w:unhideWhenUsed="0" w:qFormat="1"/>
-    <w:lsdException w:name="Intense Reference" w:semiHidden="0" w:uiPriority="32" w:unhideWhenUsed="0" w:qFormat="1"/>
-    <w:lsdException w:name="Book Title" w:semiHidden="0" w:uiPriority="33" w:unhideWhenUsed="0" w:qFormat="1"/>
-    <w:lsdException w:name="Bibliography" w:uiPriority="37"/>
-    <w:lsdException w:name="TOC Heading" w:uiPriority="39" w:qFormat="1"/>
-  </w:latentStyles>
-  <w:style w:type="paragraph" w:default="1" w:styleId="Normal">
-    <w:name w:val="Normal"/>
-    <w:qFormat/>
-  </w:style>
-  <w:style w:type="character" w:default="1" w:styleId="DefaultParagraphFont">
-    <w:name w:val="Default Paragraph Font"/>
-    <w:uiPriority w:val="1"/>
-    <w:semiHidden/>
-    <w:unhideWhenUsed/>
-  </w:style>
-  <w:style w:type="table" w:default="1" w:styleId="TableNormal">
-    <w:name w:val="Normal Table"/>
-    <w:uiPriority w:val="99"/>
-    <w:semiHidden/>
-    <w:unhideWhenUsed/>
-    <w:tblPr>
-      <w:tblInd w:w="0" w:type="dxa"/>
-      <w:tblCellMar>
-        <w:top w:w="0" w:type="dxa"/>
-        <w:left w:w="108" w:type="dxa"/>
-        <w:bottom w:w="0" w:type="dxa"/>
-        <w:right w:w="108" w:type="dxa"/>
-      </w:tblCellMar>
-    </w:tblPr>
-  </w:style>
-  <w:style w:type="numbering" w:default="1" w:styleId="NoList">
-    <w:name w:val="No List"/>
-    <w:uiPriority w:val="99"/>
-    <w:semiHidden/>
-    <w:unhideWhenUsed/>
-  </w:style>
-  <w:style w:type="paragraph" w:styleId="NormalWeb">
-    <w:name w:val="Normal (Web)"/>
-    <w:basedOn w:val="Normal"/>
-    <w:uiPriority w:val="99"/>
-    <w:unhideWhenUsed/>
-    <w:rsid w:val="00D23FFA"/>
-    <w:pPr>
-      <w:spacing w:before="100" w:beforeAutospacing="1" w:after="100" w:afterAutospacing="1"/>
-    </w:pPr>
-    <w:rPr>
-      <w:rFonts w:ascii="Times" w:hAnsi="Times" w:cs="Times New Roman"/>
-      <w:sz w:val="20"/>
-      <w:szCs w:val="20"/>
-    </w:rPr>
-  </w:style>
-  <w:style w:type="character" w:customStyle="1" w:styleId="apple-converted-space">
-    <w:name w:val="apple-converted-space"/>
-    <w:basedOn w:val="DefaultParagraphFont"/>
-    <w:rsid w:val="00D23FFA"/>
-  </w:style>
-  <w:style w:type="character" w:styleId="Hyperlink">
-    <w:name w:val="Hyperlink"/>
-    <w:basedOn w:val="DefaultParagraphFont"/>
-    <w:uiPriority w:val="99"/>
-    <w:unhideWhenUsed/>
-    <w:rsid w:val="00D23FFA"/>
-    <w:rPr>
-      <w:color w:val="0000FF" w:themeColor="hyperlink"/>
-      <w:u w:val="single"/>
-    </w:rPr>
-  </w:style>
-  <w:style w:type="paragraph" w:styleId="ListParagraph">
-    <w:name w:val="List Paragraph"/>
-    <w:basedOn w:val="Normal"/>
-    <w:uiPriority w:val="34"/>
-    <w:qFormat/>
-    <w:rsid w:val="00D23FFA"/>
-    <w:pPr>
-      <w:ind w:left="720"/>
-      <w:contextualSpacing/>
-    </w:pPr>
-  </w:style>
-</w:styles>
-</file>
-
-<file path=word/stylesWithEffects.xml><?xml version="1.0" encoding="utf-8"?>
-<w:styles xmlns:wpc="http://schemas.microsoft.com/office/word/2010/wordprocessingCanvas" xmlns:mo="http://schemas.microsoft.com/office/mac/office/2008/main" xmlns:mc="http://schemas.openxmlformats.org/markup-compatibility/2006" xmlns:mv="urn:schemas-microsoft-com:mac:vml" xmlns:o="urn:schemas-microsoft-com:office:office" xmlns:r="http://schemas.openxmlformats.org/officeDocument/2006/relationships" xmlns:m="http://schemas.openxmlformats.org/officeDocument/2006/math" xmlns:v="urn:schemas-microsoft-com:vml" xmlns:wp14="http://schemas.microsoft.com/office/word/2010/wordprocessingDrawing" xmlns:wp="http://schemas.openxmlformats.org/drawingml/2006/wordprocessingDrawing" xmlns:w10="urn:schemas-microsoft-com:office:word" xmlns:w="http://schemas.openxmlformats.org/wordprocessingml/2006/main" xmlns:w14="http://schemas.microsoft.com/office/word/2010/wordml" xmlns:wpg="http://schemas.microsoft.com/office/word/2010/wordprocessingGroup" xmlns:wpi="http://schemas.microsoft.com/office/word/2010/wordprocessingInk" xmlns:wne="http://schemas.microsoft.com/office/word/2006/wordml" xmlns:wps="http://schemas.microsoft.com/office/word/2010/wordprocessingShape" mc:Ignorable="w14 wp14">
-  <w:docDefaults>
-    <w:rPrDefault>
-      <w:rPr>
-        <w:rFonts w:asciiTheme="minorHAnsi" w:eastAsiaTheme="minorEastAsia" w:hAnsiTheme="minorHAnsi" w:cstheme="minorBidi"/>
-        <w:sz w:val="24"/>
-        <w:szCs w:val="24"/>
-        <w:lang w:val="en-US" w:eastAsia="en-US" w:bidi="ar-SA"/>
-      </w:rPr>
-    </w:rPrDefault>
-    <w:pPrDefault/>
-  </w:docDefaults>
-  <w:latentStyles w:defLockedState="0" w:defUIPriority="99" w:defSemiHidden="1" w:defUnhideWhenUsed="1" w:defQFormat="0" w:count="276">
-    <w:lsdException w:name="Normal" w:semiHidden="0" w:uiPriority="0" w:unhideWhenUsed="0" w:qFormat="1"/>
-    <w:lsdException w:name="heading 1" w:semiHidden="0" w:uiPriority="9" w:unhideWhenUsed="0" w:qFormat="1"/>
-    <w:lsdException w:name="heading 2" w:uiPriority="9" w:qFormat="1"/>
-    <w:lsdException w:name="heading 3" w:uiPriority="9" w:qFormat="1"/>
-    <w:lsdException w:name="heading 4" w:uiPriority="9" w:qFormat="1"/>
-    <w:lsdException w:name="heading 5" w:uiPriority="9" w:qFormat="1"/>
-    <w:lsdException w:name="heading 6" w:uiPriority="9" w:qFormat="1"/>
-    <w:lsdException w:name="heading 7" w:uiPriority="9" w:qFormat="1"/>
-    <w:lsdException w:name="heading 8" w:uiPriority="9" w:qFormat="1"/>
-    <w:lsdException w:name="heading 9" w:uiPriority="9" w:qFormat="1"/>
-    <w:lsdException w:name="toc 1" w:uiPriority="39"/>
-    <w:lsdException w:name="toc 2" w:uiPriority="39"/>
-    <w:lsdException w:name="toc 3" w:uiPriority="39"/>
-    <w:lsdException w:name="toc 4" w:uiPriority="39"/>
-    <w:lsdException w:name="toc 5" w:uiPriority="39"/>
-    <w:lsdException w:name="toc 6" w:uiPriority="39"/>
-    <w:lsdException w:name="toc 7" w:uiPriority="39"/>
-    <w:lsdException w:name="toc 8" w:uiPriority="39"/>
-    <w:lsdException w:name="toc 9" w:uiPriority="39"/>
-    <w:lsdException w:name="caption" w:uiPriority="35" w:qFormat="1"/>
-    <w:lsdException w:name="Title" w:semiHidden="0" w:uiPriority="10" w:unhideWhenUsed="0" w:qFormat="1"/>
-    <w:lsdException w:name="Default Paragraph Font" w:uiPriority="1"/>
-    <w:lsdException w:name="Subtitle" w:semiHidden="0" w:uiPriority="11" w:unhideWhenUsed="0" w:qFormat="1"/>
-    <w:lsdException w:name="Strong" w:semiHidden="0" w:uiPriority="22" w:unhideWhenUsed="0" w:qFormat="1"/>
-    <w:lsdException w:name="Emphasis" w:semiHidden="0" w:uiPriority="20" w:unhideWhenUsed="0" w:qFormat="1"/>
-    <w:lsdException w:name="Table Grid" w:semiHidden="0" w:uiPriority="59" w:unhideWhenUsed="0"/>
-    <w:lsdException w:name="Placeholder Text" w:unhideWhenUsed="0"/>
-    <w:lsdException w:name="No Spacing" w:semiHidden="0" w:uiPriority="1" w:unhideWhenUsed="0" w:qFormat="1"/>
-    <w:lsdException w:name="Light Shading" w:semiHidden="0" w:uiPriority="60" w:unhideWhenUsed="0"/>
-    <w:lsdException w:name="Light List" w:semiHidden="0" w:uiPriority="61" w:unhideWhenUsed="0"/>
-    <w:lsdException w:name="Light Grid" w:semiHidden="0" w:uiPriority="62" w:unhideWhenUsed="0"/>
-    <w:lsdException w:name="Medium Shading 1" w:semiHidden="0" w:uiPriority="63" w:unhideWhenUsed="0"/>
-    <w:lsdException w:name="Medium Shading 2" w:semiHidden="0" w:uiPriority="64" w:unhideWhenUsed="0"/>
-    <w:lsdException w:name="Medium List 1" w:semiHidden="0" w:uiPriority="65" w:unhideWhenUsed="0"/>
-    <w:lsdException w:name="Medium List 2" w:semiHidden="0" w:uiPriority="66" w:unhideWhenUsed="0"/>
-    <w:lsdException w:name="Medium Grid 1" w:semiHidden="0" w:uiPriority="67" w:unhideWhenUsed="0"/>
-    <w:lsdException w:name="Medium Grid 2" w:semiHidden="0" w:uiPriority="68" w:unhideWhenUsed="0"/>
-    <w:lsdException w:name="Medium Grid 3" w:semiHidden="0" w:uiPriority="69" w:unhideWhenUsed="0"/>
-    <w:lsdException w:name="Dark List" w:semiHidden="0" w:uiPriority="70" w:unhideWhenUsed="0"/>
-    <w:lsdException w:name="Colorful Shading" w:semiHidden="0" w:uiPriority="71" w:unhideWhenUsed="0"/>
-    <w:lsdException w:name="Colorful List" w:semiHidden="0" w:uiPriority="72" w:unhideWhenUsed="0"/>
-    <w:lsdException w:name="Colorful Grid" w:semiHidden="0" w:uiPriority="73" w:unhideWhenUsed="0"/>
-    <w:lsdException w:name="Light Shading Accent 1" w:semiHidden="0" w:uiPriority="60" w:unhideWhenUsed="0"/>
-    <w:lsdException w:name="Light List Accent 1" w:semiHidden="0" w:uiPriority="61" w:unhideWhenUsed="0"/>
-    <w:lsdException w:name="Light Grid Accent 1" w:semiHidden="0" w:uiPriority="62" w:unhideWhenUsed="0"/>
-    <w:lsdException w:name="Medium Shading 1 Accent 1" w:semiHidden="0" w:uiPriority="63" w:unhideWhenUsed="0"/>
-    <w:lsdException w:name="Medium Shading 2 Accent 1" w:semiHidden="0" w:uiPriority="64" w:unhideWhenUsed="0"/>
-    <w:lsdException w:name="Medium List 1 Accent 1" w:semiHidden="0" w:uiPriority="65" w:unhideWhenUsed="0"/>
-    <w:lsdException w:name="Revision" w:unhideWhenUsed="0"/>
-    <w:lsdException w:name="List Paragraph" w:semiHidden="0" w:uiPriority="34" w:unhideWhenUsed="0" w:qFormat="1"/>
-    <w:lsdException w:name="Quote" w:semiHidden="0" w:uiPriority="29" w:unhideWhenUsed="0" w:qFormat="1"/>
-    <w:lsdException w:name="Intense Quote" w:semiHidden="0" w:uiPriority="30" w:unhideWhenUsed="0" w:qFormat="1"/>
-    <w:lsdException w:name="Medium List 2 Accent 1" w:semiHidden="0" w:uiPriority="66" w:unhideWhenUsed="0"/>
-    <w:lsdException w:name="Medium Grid 1 Accent 1" w:semiHidden="0" w:uiPriority="67" w:unhideWhenUsed="0"/>
-    <w:lsdException w:name="Medium Grid 2 Accent 1" w:semiHidden="0" w:uiPriority="68" w:unhideWhenUsed="0"/>
-    <w:lsdException w:name="Medium Grid 3 Accent 1" w:semiHidden="0" w:uiPriority="69" w:unhideWhenUsed="0"/>
-    <w:lsdException w:name="Dark List Accent 1" w:semiHidden="0" w:uiPriority="70" w:unhideWhenUsed="0"/>
-    <w:lsdException w:name="Colorful Shading Accent 1" w:semiHidden="0" w:uiPriority="71" w:unhideWhenUsed="0"/>
-    <w:lsdException w:name="Colorful List Accent 1" w:semiHidden="0" w:uiPriority="72" w:unhideWhenUsed="0"/>
-    <w:lsdException w:name="Colorful Grid Accent 1" w:semiHidden="0" w:uiPriority="73" w:unhideWhenUsed="0"/>
-    <w:lsdException w:name="Light Shading Accent 2" w:semiHidden="0" w:uiPriority="60" w:unhideWhenUsed="0"/>
-    <w:lsdException w:name="Light List Accent 2" w:semiHidden="0" w:uiPriority="61" w:unhideWhenUsed="0"/>
-    <w:lsdException w:name="Light Grid Accent 2" w:semiHidden="0" w:uiPriority="62" w:unhideWhenUsed="0"/>
-    <w:lsdException w:name="Medium Shading 1 Accent 2" w:semiHidden="0" w:uiPriority="63" w:unhideWhenUsed="0"/>
-    <w:lsdException w:name="Medium Shading 2 Accent 2" w:semiHidden="0" w:uiPriority="64" w:unhideWhenUsed="0"/>
-    <w:lsdException w:name="Medium List 1 Accent 2" w:semiHidden="0" w:uiPriority="65" w:unhideWhenUsed="0"/>
-    <w:lsdException w:name="Medium List 2 Accent 2" w:semiHidden="0" w:uiPriority="66" w:unhideWhenUsed="0"/>
-    <w:lsdException w:name="Medium Grid 1 Accent 2" w:semiHidden="0" w:uiPriority="67" w:unhideWhenUsed="0"/>
-    <w:lsdException w:name="Medium Grid 2 Accent 2" w:semiHidden="0" w:uiPriority="68" w:unhideWhenUsed="0"/>
-    <w:lsdException w:name="Medium Grid 3 Accent 2" w:semiHidden="0" w:uiPriority="69" w:unhideWhenUsed="0"/>
-    <w:lsdException w:name="Dark List Accent 2" w:semiHidden="0" w:uiPriority="70" w:unhideWhenUsed="0"/>
-    <w:lsdException w:name="Colorful Shading Accent 2" w:semiHidden="0" w:uiPriority="71" w:unhideWhenUsed="0"/>
-    <w:lsdException w:name="Colorful List Accent 2" w:semiHidden="0" w:uiPriority="72" w:unhideWhenUsed="0"/>
-    <w:lsdException w:name="Colorful Grid Accent 2" w:semiHidden="0" w:uiPriority="73" w:unhideWhenUsed="0"/>
-    <w:lsdException w:name="Light Shading Accent 3" w:semiHidden="0" w:uiPriority="60" w:unhideWhenUsed="0"/>
-    <w:lsdException w:name="Light List Accent 3" w:semiHidden="0" w:uiPriority="61" w:unhideWhenUsed="0"/>
-    <w:lsdException w:name="Light Grid Accent 3" w:semiHidden="0" w:uiPriority="62" w:unhideWhenUsed="0"/>
-    <w:lsdException w:name="Medium Shading 1 Accent 3" w:semiHidden="0" w:uiPriority="63" w:unhideWhenUsed="0"/>
-    <w:lsdException w:name="Medium Shading 2 Accent 3" w:semiHidden="0" w:uiPriority="64" w:unhideWhenUsed="0"/>
-    <w:lsdException w:name="Medium List 1 Accent 3" w:semiHidden="0" w:uiPriority="65" w:unhideWhenUsed="0"/>
-    <w:lsdException w:name="Medium List 2 Accent 3" w:semiHidden="0" w:uiPriority="66" w:unhideWhenUsed="0"/>
-    <w:lsdException w:name="Medium Grid 1 Accent 3" w:semiHidden="0" w:uiPriority="67" w:unhideWhenUsed="0"/>
-    <w:lsdException w:name="Medium Grid 2 Accent 3" w:semiHidden="0" w:uiPriority="68" w:unhideWhenUsed="0"/>
-    <w:lsdException w:name="Medium Grid 3 Accent 3" w:semiHidden="0" w:uiPriority="69" w:unhideWhenUsed="0"/>
-    <w:lsdException w:name="Dark List Accent 3" w:semiHidden="0" w:uiPriority="70" w:unhideWhenUsed="0"/>
-    <w:lsdException w:name="Colorful Shading Accent 3" w:semiHidden="0" w:uiPriority="71" w:unhideWhenUsed="0"/>
-    <w:lsdException w:name="Colorful List Accent 3" w:semiHidden="0" w:uiPriority="72" w:unhideWhenUsed="0"/>
-    <w:lsdException w:name="Colorful Grid Accent 3" w:semiHidden="0" w:uiPriority="73" w:unhideWhenUsed="0"/>
-    <w:lsdException w:name="Light Shading Accent 4" w:semiHidden="0" w:uiPriority="60" w:unhideWhenUsed="0"/>
-    <w:lsdException w:name="Light List Accent 4" w:semiHidden="0" w:uiPriority="61" w:unhideWhenUsed="0"/>
-    <w:lsdException w:name="Light Grid Accent 4" w:semiHidden="0" w:uiPriority="62" w:unhideWhenUsed="0"/>
-    <w:lsdException w:name="Medium Shading 1 Accent 4" w:semiHidden="0" w:uiPriority="63" w:unhideWhenUsed="0"/>
-    <w:lsdException w:name="Medium Shading 2 Accent 4" w:semiHidden="0" w:uiPriority="64" w:unhideWhenUsed="0"/>
-    <w:lsdException w:name="Medium List 1 Accent 4" w:semiHidden="0" w:uiPriority="65" w:unhideWhenUsed="0"/>
-    <w:lsdException w:name="Medium List 2 Accent 4" w:semiHidden="0" w:uiPriority="66" w:unhideWhenUsed="0"/>
-    <w:lsdException w:name="Medium Grid 1 Accent 4" w:semiHidden="0" w:uiPriority="67" w:unhideWhenUsed="0"/>
-    <w:lsdException w:name="Medium Grid 2 Accent 4" w:semiHidden="0" w:uiPriority="68" w:unhideWhenUsed="0"/>
-    <w:lsdException w:name="Medium Grid 3 Accent 4" w:semiHidden="0" w:uiPriority="69" w:unhideWhenUsed="0"/>
-    <w:lsdException w:name="Dark List Accent 4" w:semiHidden="0" w:uiPriority="70" w:unhideWhenUsed="0"/>
-    <w:lsdException w:name="Colorful Shading Accent 4" w:semiHidden="0" w:uiPriority="71" w:unhideWhenUsed="0"/>
-    <w:lsdException w:name="Colorful List Accent 4" w:semiHidden="0" w:uiPriority="72" w:unhideWhenUsed="0"/>
-    <w:lsdException w:name="Colorful Grid Accent 4" w:semiHidden="0" w:uiPriority="73" w:unhideWhenUsed="0"/>
-    <w:lsdException w:name="Light Shading Accent 5" w:semiHidden="0" w:uiPriority="60" w:unhideWhenUsed="0"/>
-    <w:lsdException w:name="Light List Accent 5" w:semiHidden="0" w:uiPriority="61" w:unhideWhenUsed="0"/>
-    <w:lsdException w:name="Light Grid Accent 5" w:semiHidden="0" w:uiPriority="62" w:unhideWhenUsed="0"/>
-    <w:lsdException w:name="Medium Shading 1 Accent 5" w:semiHidden="0" w:uiPriority="63" w:unhideWhenUsed="0"/>
-    <w:lsdException w:name="Medium Shading 2 Accent 5" w:semiHidden="0" w:uiPriority="64" w:unhideWhenUsed="0"/>
-    <w:lsdException w:name="Medium List 1 Accent 5" w:semiHidden="0" w:uiPriority="65" w:unhideWhenUsed="0"/>
-    <w:lsdException w:name="Medium List 2 Accent 5" w:semiHidden="0" w:uiPriority="66" w:unhideWhenUsed="0"/>
-    <w:lsdException w:name="Medium Grid 1 Accent 5" w:semiHidden="0" w:uiPriority="67" w:unhideWhenUsed="0"/>
-    <w:lsdException w:name="Medium Grid 2 Accent 5" w:semiHidden="0" w:uiPriority="68" w:unhideWhenUsed="0"/>
-    <w:lsdException w:name="Medium Grid 3 Accent 5" w:semiHidden="0" w:uiPriority="69" w:unhideWhenUsed="0"/>
-    <w:lsdException w:name="Dark List Accent 5" w:semiHidden="0" w:uiPriority="70" w:unhideWhenUsed="0"/>
-    <w:lsdException w:name="Colorful Shading Accent 5" w:semiHidden="0" w:uiPriority="71" w:unhideWhenUsed="0"/>
-    <w:lsdException w:name="Colorful List Accent 5" w:semiHidden="0" w:uiPriority="72" w:unhideWhenUsed="0"/>
-    <w:lsdException w:name="Colorful Grid Accent 5" w:semiHidden="0" w:uiPriority="73" w:unhideWhenUsed="0"/>
-    <w:lsdException w:name="Light Shading Accent 6" w:semiHidden="0" w:uiPriority="60" w:unhideWhenUsed="0"/>
-    <w:lsdException w:name="Light List Accent 6" w:semiHidden="0" w:uiPriority="61" w:unhideWhenUsed="0"/>
-    <w:lsdException w:name="Light Grid Accent 6" w:semiHidden="0" w:uiPriority="62" w:unhideWhenUsed="0"/>
-    <w:lsdException w:name="Medium Shading 1 Accent 6" w:semiHidden="0" w:uiPriority="63" w:unhideWhenUsed="0"/>
-    <w:lsdException w:name="Medium Shading 2 Accent 6" w:semiHidden="0" w:uiPriority="64" w:unhideWhenUsed="0"/>
-    <w:lsdException w:name="Medium List 1 Accent 6" w:semiHidden="0" w:uiPriority="65" w:unhideWhenUsed="0"/>
-    <w:lsdException w:name="Medium List 2 Accent 6" w:semiHidden="0" w:uiPriority="66" w:unhideWhenUsed="0"/>
-    <w:lsdException w:name="Medium Grid 1 Accent 6" w:semiHidden="0" w:uiPriority="67" w:unhideWhenUsed="0"/>
-    <w:lsdException w:name="Medium Grid 2 Accent 6" w:semiHidden="0" w:uiPriority="68" w:unhideWhenUsed="0"/>
-    <w:lsdException w:name="Medium Grid 3 Accent 6" w:semiHidden="0" w:uiPriority="69" w:unhideWhenUsed="0"/>
-    <w:lsdException w:name="Dark List Accent 6" w:semiHidden="0" w:uiPriority="70" w:unhideWhenUsed="0"/>
-    <w:lsdException w:name="Colorful Shading Accent 6" w:semiHidden="0" w:uiPriority="71" w:unhideWhenUsed="0"/>
-    <w:lsdException w:name="Colorful List Accent 6" w:semiHidden="0" w:uiPriority="72" w:unhideWhenUsed="0"/>
-    <w:lsdException w:name="Colorful Grid Accent 6" w:semiHidden="0" w:uiPriority="73" w:unhideWhenUsed="0"/>
-    <w:lsdException w:name="Subtle Emphasis" w:semiHidden="0" w:uiPriority="19" w:unhideWhenUsed="0" w:qFormat="1"/>
-    <w:lsdException w:name="Intense Emphasis" w:semiHidden="0" w:uiPriority="21" w:unhideWhenUsed="0" w:qFormat="1"/>
-    <w:lsdException w:name="Subtle Reference" w:semiHidden="0" w:uiPriority="31" w:unhideWhenUsed="0" w:qFormat="1"/>
-    <w:lsdException w:name="Intense Reference" w:semiHidden="0" w:uiPriority="32" w:unhideWhenUsed="0" w:qFormat="1"/>
-    <w:lsdException w:name="Book Title" w:semiHidden="0" w:uiPriority="33" w:unhideWhenUsed="0" w:qFormat="1"/>
-    <w:lsdException w:name="Bibliography" w:uiPriority="37"/>
-    <w:lsdException w:name="TOC Heading" w:uiPriority="39" w:qFormat="1"/>
+  <w:latentStyles w:defLockedState="0" w:defUIPriority="99" w:defSemiHidden="0" w:defUnhideWhenUsed="0" w:defQFormat="0" w:count="382">
+    <w:lsdException w:name="Normal" w:uiPriority="0" w:qFormat="1"/>
+    <w:lsdException w:name="heading 1" w:uiPriority="9" w:qFormat="1"/>
+    <w:lsdException w:name="heading 2" w:semiHidden="1" w:uiPriority="9" w:unhideWhenUsed="1" w:qFormat="1"/>
+    <w:lsdException w:name="heading 3" w:semiHidden="1" w:uiPriority="9" w:unhideWhenUsed="1" w:qFormat="1"/>
+    <w:lsdException w:name="heading 4" w:semiHidden="1" w:uiPriority="9" w:unhideWhenUsed="1" w:qFormat="1"/>
+    <w:lsdException w:name="heading 5" w:semiHidden="1" w:uiPriority="9" w:unhideWhenUsed="1" w:qFormat="1"/>
+    <w:lsdException w:name="heading 6" w:semiHidden="1" w:uiPriority="9" w:unhideWhenUsed="1" w:qFormat="1"/>
+    <w:lsdException w:name="heading 7" w:semiHidden="1" w:uiPriority="9" w:unhideWhenUsed="1" w:qFormat="1"/>
+    <w:lsdException w:name="heading 8" w:semiHidden="1" w:uiPriority="9" w:unhideWhenUsed="1" w:qFormat="1"/>
+    <w:lsdException w:name="heading 9" w:semiHidden="1" w:uiPriority="9" w:unhideWhenUsed="1" w:qFormat="1"/>
+    <w:lsdException w:name="index 1" w:semiHidden="1" w:unhideWhenUsed="1"/>
+    <w:lsdException w:name="index 2" w:semiHidden="1" w:unhideWhenUsed="1"/>
+    <w:lsdException w:name="index 3" w:semiHidden="1" w:unhideWhenUsed="1"/>
+    <w:lsdException w:name="index 4" w:semiHidden="1" w:unhideWhenUsed="1"/>
+    <w:lsdException w:name="index 5" w:semiHidden="1" w:unhideWhenUsed="1"/>
+    <w:lsdException w:name="index 6" w:semiHidden="1" w:unhideWhenUsed="1"/>
+    <w:lsdException w:name="index 7" w:semiHidden="1" w:unhideWhenUsed="1"/>
+    <w:lsdException w:name="index 8" w:semiHidden="1" w:unhideWhenUsed="1"/>
+    <w:lsdException w:name="index 9" w:semiHidden="1" w:unhideWhenUsed="1"/>
+    <w:lsdException w:name="toc 1" w:semiHidden="1" w:uiPriority="39" w:unhideWhenUsed="1"/>
+    <w:lsdException w:name="toc 2" w:semiHidden="1" w:uiPriority="39" w:unhideWhenUsed="1"/>
+    <w:lsdException w:name="toc 3" w:semiHidden="1" w:uiPriority="39" w:unhideWhenUsed="1"/>
+    <w:lsdException w:name="toc 4" w:semiHidden="1" w:uiPriority="39" w:unhideWhenUsed="1"/>
+    <w:lsdException w:name="toc 5" w:semiHidden="1" w:uiPriority="39" w:unhideWhenUsed="1"/>
+    <w:lsdException w:name="toc 6" w:semiHidden="1" w:uiPriority="39" w:unhideWhenUsed="1"/>
+    <w:lsdException w:name="toc 7" w:semiHidden="1" w:uiPriority="39" w:unhideWhenUsed="1"/>
+    <w:lsdException w:name="toc 8" w:semiHidden="1" w:uiPriority="39" w:unhideWhenUsed="1"/>
+    <w:lsdException w:name="toc 9" w:semiHidden="1" w:uiPriority="39" w:unhideWhenUsed="1"/>
+    <w:lsdException w:name="Normal Indent" w:semiHidden="1" w:unhideWhenUsed="1"/>
+    <w:lsdException w:name="footnote text" w:semiHidden="1" w:unhideWhenUsed="1"/>
+    <w:lsdException w:name="annotation text" w:semiHidden="1" w:unhideWhenUsed="1"/>
+    <w:lsdException w:name="header" w:semiHidden="1" w:unhideWhenUsed="1"/>
+    <w:lsdException w:name="footer" w:semiHidden="1" w:unhideWhenUsed="1"/>
+    <w:lsdException w:name="index heading" w:semiHidden="1" w:unhideWhenUsed="1"/>
+    <w:lsdException w:name="caption" w:semiHidden="1" w:uiPriority="35" w:unhideWhenUsed="1" w:qFormat="1"/>
+    <w:lsdException w:name="table of figures" w:semiHidden="1" w:unhideWhenUsed="1"/>
+    <w:lsdException w:name="envelope address" w:semiHidden="1" w:unhideWhenUsed="1"/>
+    <w:lsdException w:name="envelope return" w:semiHidden="1" w:unhideWhenUsed="1"/>
+    <w:lsdException w:name="footnote reference" w:semiHidden="1" w:unhideWhenUsed="1"/>
+    <w:lsdException w:name="annotation reference" w:semiHidden="1" w:unhideWhenUsed="1"/>
+    <w:lsdException w:name="line number" w:semiHidden="1" w:unhideWhenUsed="1"/>
+    <w:lsdException w:name="page number" w:semiHidden="1" w:unhideWhenUsed="1"/>
+    <w:lsdException w:name="endnote reference" w:semiHidden="1" w:unhideWhenUsed="1"/>
+    <w:lsdException w:name="endnote text" w:semiHidden="1" w:unhideWhenUsed="1"/>
+    <w:lsdException w:name="table of authorities" w:semiHidden="1" w:unhideWhenUsed="1"/>
+    <w:lsdException w:name="macro" w:semiHidden="1" w:unhideWhenUsed="1"/>
+    <w:lsdException w:name="toa heading" w:semiHidden="1" w:unhideWhenUsed="1"/>
+    <w:lsdException w:name="List" w:semiHidden="1" w:unhideWhenUsed="1"/>
+    <w:lsdException w:name="List Bullet" w:semiHidden="1" w:unhideWhenUsed="1"/>
+    <w:lsdException w:name="List Number" w:semiHidden="1" w:unhideWhenUsed="1"/>
+    <w:lsdException w:name="List 2" w:semiHidden="1" w:unhideWhenUsed="1"/>
+    <w:lsdException w:name="List 3" w:semiHidden="1" w:unhideWhenUsed="1"/>
+    <w:lsdException w:name="List 4" w:semiHidden="1" w:unhideWhenUsed="1"/>
+    <w:lsdException w:name="List 5" w:semiHidden="1" w:unhideWhenUsed="1"/>
+    <w:lsdException w:name="List Bullet 2" w:semiHidden="1" w:unhideWhenUsed="1"/>
+    <w:lsdException w:name="List Bullet 3" w:semiHidden="1" w:unhideWhenUsed="1"/>
+    <w:lsdException w:name="List Bullet 4" w:semiHidden="1" w:unhideWhenUsed="1"/>
+    <w:lsdException w:name="List Bullet 5" w:semiHidden="1" w:unhideWhenUsed="1"/>
+    <w:lsdException w:name="List Number 2" w:semiHidden="1" w:unhideWhenUsed="1"/>
+    <w:lsdException w:name="List Number 3" w:semiHidden="1" w:unhideWhenUsed="1"/>
+    <w:lsdException w:name="List Number 4" w:semiHidden="1" w:unhideWhenUsed="1"/>
+    <w:lsdException w:name="List Number 5" w:semiHidden="1" w:unhideWhenUsed="1"/>
+    <w:lsdException w:name="Title" w:uiPriority="10" w:qFormat="1"/>
+    <w:lsdException w:name="Closing" w:semiHidden="1" w:unhideWhenUsed="1"/>
+    <w:lsdException w:name="Signature" w:semiHidden="1" w:unhideWhenUsed="1"/>
+    <w:lsdException w:name="Default Paragraph Font" w:semiHidden="1" w:uiPriority="1" w:unhideWhenUsed="1"/>
+    <w:lsdException w:name="Body Text" w:semiHidden="1" w:unhideWhenUsed="1"/>
+    <w:lsdException w:name="Body Text Indent" w:semiHidden="1" w:unhideWhenUsed="1"/>
+    <w:lsdException w:name="List Continue" w:semiHidden="1" w:unhideWhenUsed="1"/>
+    <w:lsdException w:name="List Continue 2" w:semiHidden="1" w:unhideWhenUsed="1"/>
+    <w:lsdException w:name="List Continue 3" w:semiHidden="1" w:unhideWhenUsed="1"/>
+    <w:lsdException w:name="List Continue 4" w:semiHidden="1" w:unhideWhenUsed="1"/>
+    <w:lsdException w:name="List Continue 5" w:semiHidden="1" w:unhideWhenUsed="1"/>
+    <w:lsdException w:name="Message Header" w:semiHidden="1" w:unhideWhenUsed="1"/>
+    <w:lsdException w:name="Subtitle" w:uiPriority="11" w:qFormat="1"/>
+    <w:lsdException w:name="Salutation" w:semiHidden="1" w:unhideWhenUsed="1"/>
+    <w:lsdException w:name="Date" w:semiHidden="1" w:unhideWhenUsed="1"/>
+    <w:lsdException w:name="Body Text First Indent" w:semiHidden="1" w:unhideWhenUsed="1"/>
+    <w:lsdException w:name="Body Text First Indent 2" w:semiHidden="1" w:unhideWhenUsed="1"/>
+    <w:lsdException w:name="Note Heading" w:semiHidden="1" w:unhideWhenUsed="1"/>
+    <w:lsdException w:name="Body Text 2" w:semiHidden="1" w:unhideWhenUsed="1"/>
+    <w:lsdException w:name="Body Text 3" w:semiHidden="1" w:unhideWhenUsed="1"/>
+    <w:lsdException w:name="Body Text Indent 2" w:semiHidden="1" w:unhideWhenUsed="1"/>
+    <w:lsdException w:name="Body Text Indent 3" w:semiHidden="1" w:unhideWhenUsed="1"/>
+    <w:lsdException w:name="Block Text" w:semiHidden="1" w:unhideWhenUsed="1"/>
+    <w:lsdException w:name="Hyperlink" w:semiHidden="1" w:unhideWhenUsed="1"/>
+    <w:lsdException w:name="FollowedHyperlink" w:semiHidden="1" w:unhideWhenUsed="1"/>
+    <w:lsdException w:name="Strong" w:uiPriority="22" w:qFormat="1"/>
+    <w:lsdException w:name="Emphasis" w:uiPriority="20" w:qFormat="1"/>
+    <w:lsdException w:name="Document Map" w:semiHidden="1" w:unhideWhenUsed="1"/>
+    <w:lsdException w:name="Plain Text" w:semiHidden="1" w:unhideWhenUsed="1"/>
+    <w:lsdException w:name="E-mail Signature" w:semiHidden="1" w:unhideWhenUsed="1"/>
+    <w:lsdException w:name="HTML Top of Form" w:semiHidden="1" w:unhideWhenUsed="1"/>
+    <w:lsdException w:name="HTML Bottom of Form" w:semiHidden="1" w:unhideWhenUsed="1"/>
+    <w:lsdException w:name="Normal (Web)" w:semiHidden="1" w:unhideWhenUsed="1"/>
+    <w:lsdException w:name="HTML Acronym" w:semiHidden="1" w:unhideWhenUsed="1"/>
+    <w:lsdException w:name="HTML Address" w:semiHidden="1" w:unhideWhenUsed="1"/>
+    <w:lsdException w:name="HTML Cite" w:semiHidden="1" w:unhideWhenUsed="1"/>
+    <w:lsdException w:name="HTML Code" w:semiHidden="1" w:unhideWhenUsed="1"/>
+    <w:lsdException w:name="HTML Definition" w:semiHidden="1" w:unhideWhenUsed="1"/>
+    <w:lsdException w:name="HTML Keyboard" w:semiHidden="1" w:unhideWhenUsed="1"/>
+    <w:lsdException w:name="HTML Preformatted" w:semiHidden="1" w:unhideWhenUsed="1"/>
+    <w:lsdException w:name="HTML Sample" w:semiHidden="1" w:unhideWhenUsed="1"/>
+    <w:lsdException w:name="HTML Typewriter" w:semiHidden="1" w:unhideWhenUsed="1"/>
+    <w:lsdException w:name="HTML Variable" w:semiHidden="1" w:unhideWhenUsed="1"/>
+    <w:lsdException w:name="Normal Table" w:semiHidden="1" w:unhideWhenUsed="1"/>
+    <w:lsdException w:name="annotation subject" w:semiHidden="1" w:unhideWhenUsed="1"/>
+    <w:lsdException w:name="No List" w:semiHidden="1" w:unhideWhenUsed="1"/>
+    <w:lsdException w:name="Outline List 1" w:semiHidden="1" w:unhideWhenUsed="1"/>
+    <w:lsdException w:name="Outline List 2" w:semiHidden="1" w:unhideWhenUsed="1"/>
+    <w:lsdException w:name="Outline List 3" w:semiHidden="1" w:unhideWhenUsed="1"/>
+    <w:lsdException w:name="Table Simple 1" w:semiHidden="1" w:unhideWhenUsed="1"/>
+    <w:lsdException w:name="Table Simple 2" w:semiHidden="1" w:unhideWhenUsed="1"/>
+    <w:lsdException w:name="Table Simple 3" w:semiHidden="1" w:unhideWhenUsed="1"/>
+    <w:lsdException w:name="Table Classic 1" w:semiHidden="1" w:unhideWhenUsed="1"/>
+    <w:lsdException w:name="Table Classic 2" w:semiHidden="1" w:unhideWhenUsed="1"/>
+    <w:lsdException w:name="Table Classic 3" w:semiHidden="1" w:unhideWhenUsed="1"/>
+    <w:lsdException w:name="Table Classic 4" w:semiHidden="1" w:unhideWhenUsed="1"/>
+    <w:lsdException w:name="Table Colorful 1" w:semiHidden="1" w:unhideWhenUsed="1"/>
+    <w:lsdException w:name="Table Colorful 2" w:semiHidden="1" w:unhideWhenUsed="1"/>
+    <w:lsdException w:name="Table Colorful 3" w:semiHidden="1" w:unhideWhenUsed="1"/>
+    <w:lsdException w:name="Table Columns 1" w:semiHidden="1" w:unhideWhenUsed="1"/>
+    <w:lsdException w:name="Table Columns 2" w:semiHidden="1" w:unhideWhenUsed="1"/>
+    <w:lsdException w:name="Table Columns 3" w:semiHidden="1" w:unhideWhenUsed="1"/>
+    <w:lsdException w:name="Table Columns 4" w:semiHidden="1" w:unhideWhenUsed="1"/>
+    <w:lsdException w:name="Table Columns 5" w:semiHidden="1" w:unhideWhenUsed="1"/>
+    <w:lsdException w:name="Table Grid 1" w:semiHidden="1" w:unhideWhenUsed="1"/>
+    <w:lsdException w:name="Table Grid 2" w:semiHidden="1" w:unhideWhenUsed="1"/>
+    <w:lsdException w:name="Table Grid 3" w:semiHidden="1" w:unhideWhenUsed="1"/>
+    <w:lsdException w:name="Table Grid 4" w:semiHidden="1" w:unhideWhenUsed="1"/>
+    <w:lsdException w:name="Table Grid 5" w:semiHidden="1" w:unhideWhenUsed="1"/>
+    <w:lsdException w:name="Table Grid 6" w:semiHidden="1" w:unhideWhenUsed="1"/>
+    <w:lsdException w:name="Table Grid 7" w:semiHidden="1" w:unhideWhenUsed="1"/>
+    <w:lsdException w:name="Table Grid 8" w:semiHidden="1" w:unhideWhenUsed="1"/>
+    <w:lsdException w:name="Table List 1" w:semiHidden="1" w:unhideWhenUsed="1"/>
+    <w:lsdException w:name="Table List 2" w:semiHidden="1" w:unhideWhenUsed="1"/>
+    <w:lsdException w:name="Table List 3" w:semiHidden="1" w:unhideWhenUsed="1"/>
+    <w:lsdException w:name="Table List 4" w:semiHidden="1" w:unhideWhenUsed="1"/>
+    <w:lsdException w:name="Table List 5" w:semiHidden="1" w:unhideWhenUsed="1"/>
+    <w:lsdException w:name="Table List 6" w:semiHidden="1" w:unhideWhenUsed="1"/>
+    <w:lsdException w:name="Table List 7" w:semiHidden="1" w:unhideWhenUsed="1"/>
+    <w:lsdException w:name="Table List 8" w:semiHidden="1" w:unhideWhenUsed="1"/>
+    <w:lsdException w:name="Table 3D effects 1" w:semiHidden="1" w:unhideWhenUsed="1"/>
+    <w:lsdException w:name="Table 3D effects 2" w:semiHidden="1" w:unhideWhenUsed="1"/>
+    <w:lsdException w:name="Table 3D effects 3" w:semiHidden="1" w:unhideWhenUsed="1"/>
+    <w:lsdException w:name="Table Contemporary" w:semiHidden="1" w:unhideWhenUsed="1"/>
+    <w:lsdException w:name="Table Elegant" w:semiHidden="1" w:unhideWhenUsed="1"/>
+    <w:lsdException w:name="Table Professional" w:semiHidden="1" w:unhideWhenUsed="1"/>
+    <w:lsdException w:name="Table Subtle 1" w:semiHidden="1" w:unhideWhenUsed="1"/>
+    <w:lsdException w:name="Table Subtle 2" w:semiHidden="1" w:unhideWhenUsed="1"/>
+    <w:lsdException w:name="Table Web 1" w:semiHidden="1" w:unhideWhenUsed="1"/>
+    <w:lsdException w:name="Table Web 2" w:semiHidden="1" w:unhideWhenUsed="1"/>
+    <w:lsdException w:name="Table Web 3" w:semiHidden="1" w:unhideWhenUsed="1"/>
+    <w:lsdException w:name="Balloon Text" w:semiHidden="1" w:unhideWhenUsed="1"/>
+    <w:lsdException w:name="Table Grid" w:uiPriority="59"/>
+    <w:lsdException w:name="Table Theme" w:semiHidden="1" w:unhideWhenUsed="1"/>
+    <w:lsdException w:name="Note Level 1" w:semiHidden="1" w:unhideWhenUsed="1"/>
+    <w:lsdException w:name="Note Level 2" w:semiHidden="1" w:unhideWhenUsed="1"/>
+    <w:lsdException w:name="Note Level 3" w:semiHidden="1" w:unhideWhenUsed="1"/>
+    <w:lsdException w:name="Note Level 4" w:semiHidden="1" w:unhideWhenUsed="1"/>
+    <w:lsdException w:name="Note Level 5" w:semiHidden="1" w:unhideWhenUsed="1"/>
+    <w:lsdException w:name="Note Level 6" w:semiHidden="1" w:unhideWhenUsed="1"/>
+    <w:lsdException w:name="Note Level 7" w:semiHidden="1" w:unhideWhenUsed="1"/>
+    <w:lsdException w:name="Note Level 8" w:semiHidden="1" w:unhideWhenUsed="1"/>
+    <w:lsdException w:name="Note Level 9" w:semiHidden="1" w:unhideWhenUsed="1"/>
+    <w:lsdException w:name="Placeholder Text" w:semiHidden="1"/>
+    <w:lsdException w:name="No Spacing" w:uiPriority="1" w:qFormat="1"/>
+    <w:lsdException w:name="Light Shading" w:uiPriority="60"/>
+    <w:lsdException w:name="Light List" w:uiPriority="61"/>
+    <w:lsdException w:name="Light Grid" w:uiPriority="62"/>
+    <w:lsdException w:name="Medium Shading 1" w:uiPriority="63"/>
+    <w:lsdException w:name="Medium Shading 2" w:uiPriority="64"/>
+    <w:lsdException w:name="Medium List 1" w:uiPriority="65"/>
+    <w:lsdException w:name="Medium List 2" w:uiPriority="66"/>
+    <w:lsdException w:name="Medium Grid 1" w:uiPriority="67"/>
+    <w:lsdException w:name="Medium Grid 2" w:uiPriority="68"/>
+    <w:lsdException w:name="Medium Grid 3" w:uiPriority="69"/>
+    <w:lsdException w:name="Dark List" w:uiPriority="70"/>
+    <w:lsdException w:name="Colorful Shading" w:uiPriority="71"/>
+    <w:lsdException w:name="Colorful List" w:uiPriority="72"/>
+    <w:lsdException w:name="Colorful Grid" w:uiPriority="73"/>
+    <w:lsdException w:name="Light Shading Accent 1" w:uiPriority="60"/>
+    <w:lsdException w:name="Light List Accent 1" w:uiPriority="61"/>
+    <w:lsdException w:name="Light Grid Accent 1" w:uiPriority="62"/>
+    <w:lsdException w:name="Medium Shading 1 Accent 1" w:uiPriority="63"/>
+    <w:lsdException w:name="Medium Shading 2 Accent 1" w:uiPriority="64"/>
+    <w:lsdException w:name="Medium List 1 Accent 1" w:uiPriority="65"/>
+    <w:lsdException w:name="Revision" w:semiHidden="1"/>
+    <w:lsdException w:name="List Paragraph" w:uiPriority="34" w:qFormat="1"/>
+    <w:lsdException w:name="Quote" w:uiPriority="29" w:qFormat="1"/>
+    <w:lsdException w:name="Intense Quote" w:uiPriority="30" w:qFormat="1"/>
+    <w:lsdException w:name="Medium List 2 Accent 1" w:uiPriority="66"/>
+    <w:lsdException w:name="Medium Grid 1 Accent 1" w:uiPriority="67"/>
+    <w:lsdException w:name="Medium Grid 2 Accent 1" w:uiPriority="68"/>
+    <w:lsdException w:name="Medium Grid 3 Accent 1" w:uiPriority="69"/>
+    <w:lsdException w:name="Dark List Accent 1" w:uiPriority="70"/>
+    <w:lsdException w:name="Colorful Shading Accent 1" w:uiPriority="71"/>
+    <w:lsdException w:name="Colorful List Accent 1" w:uiPriority="72"/>
+    <w:lsdException w:name="Colorful Grid Accent 1" w:uiPriority="73"/>
+    <w:lsdException w:name="Light Shading Accent 2" w:uiPriority="60"/>
+    <w:lsdException w:name="Light List Accent 2" w:uiPriority="61"/>
+    <w:lsdException w:name="Light Grid Accent 2" w:uiPriority="62"/>
+    <w:lsdException w:name="Medium Shading 1 Accent 2" w:uiPriority="63"/>
+    <w:lsdException w:name="Medium Shading 2 Accent 2" w:uiPriority="64"/>
+    <w:lsdException w:name="Medium List 1 Accent 2" w:uiPriority="65"/>
+    <w:lsdException w:name="Medium List 2 Accent 2" w:uiPriority="66"/>
+    <w:lsdException w:name="Medium Grid 1 Accent 2" w:uiPriority="67"/>
+    <w:lsdException w:name="Medium Grid 2 Accent 2" w:uiPriority="68"/>
+    <w:lsdException w:name="Medium Grid 3 Accent 2" w:uiPriority="69"/>
+    <w:lsdException w:name="Dark List Accent 2" w:uiPriority="70"/>
+    <w:lsdException w:name="Colorful Shading Accent 2" w:uiPriority="71"/>
+    <w:lsdException w:name="Colorful List Accent 2" w:uiPriority="72"/>
+    <w:lsdException w:name="Colorful Grid Accent 2" w:uiPriority="73"/>
+    <w:lsdException w:name="Light Shading Accent 3" w:uiPriority="60"/>
+    <w:lsdException w:name="Light List Accent 3" w:uiPriority="61"/>
+    <w:lsdException w:name="Light Grid Accent 3" w:uiPriority="62"/>
+    <w:lsdException w:name="Medium Shading 1 Accent 3" w:uiPriority="63"/>
+    <w:lsdException w:name="Medium Shading 2 Accent 3" w:uiPriority="64"/>
+    <w:lsdException w:name="Medium List 1 Accent 3" w:uiPriority="65"/>
+    <w:lsdException w:name="Medium List 2 Accent 3" w:uiPriority="66"/>
+    <w:lsdException w:name="Medium Grid 1 Accent 3" w:uiPriority="67"/>
+    <w:lsdException w:name="Medium Grid 2 Accent 3" w:uiPriority="68"/>
+    <w:lsdException w:name="Medium Grid 3 Accent 3" w:uiPriority="69"/>
+    <w:lsdException w:name="Dark List Accent 3" w:uiPriority="70"/>
+    <w:lsdException w:name="Colorful Shading Accent 3" w:uiPriority="71"/>
+    <w:lsdException w:name="Colorful List Accent 3" w:uiPriority="72"/>
+    <w:lsdException w:name="Colorful Grid Accent 3" w:uiPriority="73"/>
+    <w:lsdException w:name="Light Shading Accent 4" w:uiPriority="60"/>
+    <w:lsdException w:name="Light List Accent 4" w:uiPriority="61"/>
+    <w:lsdException w:name="Light Grid Accent 4" w:uiPriority="62"/>
+    <w:lsdException w:name="Medium Shading 1 Accent 4" w:uiPriority="63"/>
+    <w:lsdException w:name="Medium Shading 2 Accent 4" w:uiPriority="64"/>
+    <w:lsdException w:name="Medium List 1 Accent 4" w:uiPriority="65"/>
+    <w:lsdException w:name="Medium List 2 Accent 4" w:uiPriority="66"/>
+    <w:lsdException w:name="Medium Grid 1 Accent 4" w:uiPriority="67"/>
+    <w:lsdException w:name="Medium Grid 2 Accent 4" w:uiPriority="68"/>
+    <w:lsdException w:name="Medium Grid 3 Accent 4" w:uiPriority="69"/>
+    <w:lsdException w:name="Dark List Accent 4" w:uiPriority="70"/>
+    <w:lsdException w:name="Colorful Shading Accent 4" w:uiPriority="71"/>
+    <w:lsdException w:name="Colorful List Accent 4" w:uiPriority="72"/>
+    <w:lsdException w:name="Colorful Grid Accent 4" w:uiPriority="73"/>
+    <w:lsdException w:name="Light Shading Accent 5" w:uiPriority="60"/>
+    <w:lsdException w:name="Light List Accent 5" w:uiPriority="61"/>
+    <w:lsdException w:name="Light Grid Accent 5" w:uiPriority="62"/>
+    <w:lsdException w:name="Medium Shading 1 Accent 5" w:uiPriority="63"/>
+    <w:lsdException w:name="Medium Shading 2 Accent 5" w:uiPriority="64"/>
+    <w:lsdException w:name="Medium List 1 Accent 5" w:uiPriority="65"/>
+    <w:lsdException w:name="Medium List 2 Accent 5" w:uiPriority="66"/>
+    <w:lsdException w:name="Medium Grid 1 Accent 5" w:uiPriority="67"/>
+    <w:lsdException w:name="Medium Grid 2 Accent 5" w:uiPriority="68"/>
+    <w:lsdException w:name="Medium Grid 3 Accent 5" w:uiPriority="69"/>
+    <w:lsdException w:name="Dark List Accent 5" w:uiPriority="70"/>
+    <w:lsdException w:name="Colorful Shading Accent 5" w:uiPriority="71"/>
+    <w:lsdException w:name="Colorful List Accent 5" w:uiPriority="72"/>
+    <w:lsdException w:name="Colorful Grid Accent 5" w:uiPriority="73"/>
+    <w:lsdException w:name="Light Shading Accent 6" w:uiPriority="60"/>
+    <w:lsdException w:name="Light List Accent 6" w:uiPriority="61"/>
+    <w:lsdException w:name="Light Grid Accent 6" w:uiPriority="62"/>
+    <w:lsdException w:name="Medium Shading 1 Accent 6" w:uiPriority="63"/>
+    <w:lsdException w:name="Medium Shading 2 Accent 6" w:uiPriority="64"/>
+    <w:lsdException w:name="Medium List 1 Accent 6" w:uiPriority="65"/>
+    <w:lsdException w:name="Medium List 2 Accent 6" w:uiPriority="66"/>
+    <w:lsdException w:name="Medium Grid 1 Accent 6" w:uiPriority="67"/>
+    <w:lsdException w:name="Medium Grid 2 Accent 6" w:uiPriority="68"/>
+    <w:lsdException w:name="Medium Grid 3 Accent 6" w:uiPriority="69"/>
+    <w:lsdException w:name="Dark List Accent 6" w:uiPriority="70"/>
+    <w:lsdException w:name="Colorful Shading Accent 6" w:uiPriority="71"/>
+    <w:lsdException w:name="Colorful List Accent 6" w:uiPriority="72"/>
+    <w:lsdException w:name="Colorful Grid Accent 6" w:uiPriority="73"/>
+    <w:lsdException w:name="Subtle Emphasis" w:uiPriority="19" w:qFormat="1"/>
+    <w:lsdException w:name="Intense Emphasis" w:uiPriority="21" w:qFormat="1"/>
+    <w:lsdException w:name="Subtle Reference" w:uiPriority="31" w:qFormat="1"/>
+    <w:lsdException w:name="Intense Reference" w:uiPriority="32" w:qFormat="1"/>
+    <w:lsdException w:name="Book Title" w:uiPriority="33" w:qFormat="1"/>
+    <w:lsdException w:name="Bibliography" w:semiHidden="1" w:uiPriority="37" w:unhideWhenUsed="1"/>
+    <w:lsdException w:name="TOC Heading" w:semiHidden="1" w:uiPriority="39" w:unhideWhenUsed="1" w:qFormat="1"/>
+    <w:lsdException w:name="Plain Table 1" w:uiPriority="41"/>
+    <w:lsdException w:name="Plain Table 2" w:uiPriority="42"/>
+    <w:lsdException w:name="Plain Table 3" w:uiPriority="43"/>
+    <w:lsdException w:name="Plain Table 4" w:uiPriority="44"/>
+    <w:lsdException w:name="Plain Table 5" w:uiPriority="45"/>
+    <w:lsdException w:name="Grid Table Light" w:uiPriority="40"/>
+    <w:lsdException w:name="Grid Table 1 Light" w:uiPriority="46"/>
+    <w:lsdException w:name="Grid Table 2" w:uiPriority="47"/>
+    <w:lsdException w:name="Grid Table 3" w:uiPriority="48"/>
+    <w:lsdException w:name="Grid Table 4" w:uiPriority="49"/>
+    <w:lsdException w:name="Grid Table 5 Dark" w:uiPriority="50"/>
+    <w:lsdException w:name="Grid Table 6 Colorful" w:uiPriority="51"/>
+    <w:lsdException w:name="Grid Table 7 Colorful" w:uiPriority="52"/>
+    <w:lsdException w:name="Grid Table 1 Light Accent 1" w:uiPriority="46"/>
+    <w:lsdException w:name="Grid Table 2 Accent 1" w:uiPriority="47"/>
+    <w:lsdException w:name="Grid Table 3 Accent 1" w:uiPriority="48"/>
+    <w:lsdException w:name="Grid Table 4 Accent 1" w:uiPriority="49"/>
+    <w:lsdException w:name="Grid Table 5 Dark Accent 1" w:uiPriority="50"/>
+    <w:lsdException w:name="Grid Table 6 Colorful Accent 1" w:uiPriority="51"/>
+    <w:lsdException w:name="Grid Table 7 Colorful Accent 1" w:uiPriority="52"/>
+    <w:lsdException w:name="Grid Table 1 Light Accent 2" w:uiPriority="46"/>
+    <w:lsdException w:name="Grid Table 2 Accent 2" w:uiPriority="47"/>
+    <w:lsdException w:name="Grid Table 3 Accent 2" w:uiPriority="48"/>
+    <w:lsdException w:name="Grid Table 4 Accent 2" w:uiPriority="49"/>
+    <w:lsdException w:name="Grid Table 5 Dark Accent 2" w:uiPriority="50"/>
+    <w:lsdException w:name="Grid Table 6 Colorful Accent 2" w:uiPriority="51"/>
+    <w:lsdException w:name="Grid Table 7 Colorful Accent 2" w:uiPriority="52"/>
+    <w:lsdException w:name="Grid Table 1 Light Accent 3" w:uiPriority="46"/>
+    <w:lsdException w:name="Grid Table 2 Accent 3" w:uiPriority="47"/>
+    <w:lsdException w:name="Grid Table 3 Accent 3" w:uiPriority="48"/>
+    <w:lsdException w:name="Grid Table 4 Accent 3" w:uiPriority="49"/>
+    <w:lsdException w:name="Grid Table 5 Dark Accent 3" w:uiPriority="50"/>
+    <w:lsdException w:name="Grid Table 6 Colorful Accent 3" w:uiPriority="51"/>
+    <w:lsdException w:name="Grid Table 7 Colorful Accent 3" w:uiPriority="52"/>
+    <w:lsdException w:name="Grid Table 1 Light Accent 4" w:uiPriority="46"/>
+    <w:lsdException w:name="Grid Table 2 Accent 4" w:uiPriority="47"/>
+    <w:lsdException w:name="Grid Table 3 Accent 4" w:uiPriority="48"/>
+    <w:lsdException w:name="Grid Table 4 Accent 4" w:uiPriority="49"/>
+    <w:lsdException w:name="Grid Table 5 Dark Accent 4" w:uiPriority="50"/>
+    <w:lsdException w:name="Grid Table 6 Colorful Accent 4" w:uiPriority="51"/>
+    <w:lsdException w:name="Grid Table 7 Colorful Accent 4" w:uiPriority="52"/>
+    <w:lsdException w:name="Grid Table 1 Light Accent 5" w:uiPriority="46"/>
+    <w:lsdException w:name="Grid Table 2 Accent 5" w:uiPriority="47"/>
+    <w:lsdException w:name="Grid Table 3 Accent 5" w:uiPriority="48"/>
+    <w:lsdException w:name="Grid Table 4 Accent 5" w:uiPriority="49"/>
+    <w:lsdException w:name="Grid Table 5 Dark Accent 5" w:uiPriority="50"/>
+    <w:lsdException w:name="Grid Table 6 Colorful Accent 5" w:uiPriority="51"/>
+    <w:lsdException w:name="Grid Table 7 Colorful Accent 5" w:uiPriority="52"/>
+    <w:lsdException w:name="Grid Table 1 Light Accent 6" w:uiPriority="46"/>
+    <w:lsdException w:name="Grid Table 2 Accent 6" w:uiPriority="47"/>
+    <w:lsdException w:name="Grid Table 3 Accent 6" w:uiPriority="48"/>
+    <w:lsdException w:name="Grid Table 4 Accent 6" w:uiPriority="49"/>
+    <w:lsdException w:name="Grid Table 5 Dark Accent 6" w:uiPriority="50"/>
+    <w:lsdException w:name="Grid Table 6 Colorful Accent 6" w:uiPriority="51"/>
+    <w:lsdException w:name="Grid Table 7 Colorful Accent 6" w:uiPriority="52"/>
+    <w:lsdException w:name="List Table 1 Light" w:uiPriority="46"/>
+    <w:lsdException w:name="List Table 2" w:uiPriority="47"/>
+    <w:lsdException w:name="List Table 3" w:uiPriority="48"/>
+    <w:lsdException w:name="List Table 4" w:uiPriority="49"/>
+    <w:lsdException w:name="List Table 5 Dark" w:uiPriority="50"/>
+    <w:lsdException w:name="List Table 6 Colorful" w:uiPriority="51"/>
+    <w:lsdException w:name="List Table 7 Colorful" w:uiPriority="52"/>
+    <w:lsdException w:name="List Table 1 Light Accent 1" w:uiPriority="46"/>
+    <w:lsdException w:name="List Table 2 Accent 1" w:uiPriority="47"/>
+    <w:lsdException w:name="List Table 3 Accent 1" w:uiPriority="48"/>
+    <w:lsdException w:name="List Table 4 Accent 1" w:uiPriority="49"/>
+    <w:lsdException w:name="List Table 5 Dark Accent 1" w:uiPriority="50"/>
+    <w:lsdException w:name="List Table 6 Colorful Accent 1" w:uiPriority="51"/>
+    <w:lsdException w:name="List Table 7 Colorful Accent 1" w:uiPriority="52"/>
+    <w:lsdException w:name="List Table 1 Light Accent 2" w:uiPriority="46"/>
+    <w:lsdException w:name="List Table 2 Accent 2" w:uiPriority="47"/>
+    <w:lsdException w:name="List Table 3 Accent 2" w:uiPriority="48"/>
+    <w:lsdException w:name="List Table 4 Accent 2" w:uiPriority="49"/>
+    <w:lsdException w:name="List Table 5 Dark Accent 2" w:uiPriority="50"/>
+    <w:lsdException w:name="List Table 6 Colorful Accent 2" w:uiPriority="51"/>
+    <w:lsdException w:name="List Table 7 Colorful Accent 2" w:uiPriority="52"/>
+    <w:lsdException w:name="List Table 1 Light Accent 3" w:uiPriority="46"/>
+    <w:lsdException w:name="List Table 2 Accent 3" w:uiPriority="47"/>
+    <w:lsdException w:name="List Table 3 Accent 3" w:uiPriority="48"/>
+    <w:lsdException w:name="List Table 4 Accent 3" w:uiPriority="49"/>
+    <w:lsdException w:name="List Table 5 Dark Accent 3" w:uiPriority="50"/>
+    <w:lsdException w:name="List Table 6 Colorful Accent 3" w:uiPriority="51"/>
+    <w:lsdException w:name="List Table 7 Colorful Accent 3" w:uiPriority="52"/>
+    <w:lsdException w:name="List Table 1 Light Accent 4" w:uiPriority="46"/>
+    <w:lsdException w:name="List Table 2 Accent 4" w:uiPriority="47"/>
+    <w:lsdException w:name="List Table 3 Accent 4" w:uiPriority="48"/>
+    <w:lsdException w:name="List Table 4 Accent 4" w:uiPriority="49"/>
+    <w:lsdException w:name="List Table 5 Dark Accent 4" w:uiPriority="50"/>
+    <w:lsdException w:name="List Table 6 Colorful Accent 4" w:uiPriority="51"/>
+    <w:lsdException w:name="List Table 7 Colorful Accent 4" w:uiPriority="52"/>
+    <w:lsdException w:name="List Table 1 Light Accent 5" w:uiPriority="46"/>
+    <w:lsdException w:name="List Table 2 Accent 5" w:uiPriority="47"/>
+    <w:lsdException w:name="List Table 3 Accent 5" w:uiPriority="48"/>
+    <w:lsdException w:name="List Table 4 Accent 5" w:uiPriority="49"/>
+    <w:lsdException w:name="List Table 5 Dark Accent 5" w:uiPriority="50"/>
+    <w:lsdException w:name="List Table 6 Colorful Accent 5" w:uiPriority="51"/>
+    <w:lsdException w:name="List Table 7 Colorful Accent 5" w:uiPriority="52"/>
+    <w:lsdException w:name="List Table 1 Light Accent 6" w:uiPriority="46"/>
+    <w:lsdException w:name="List Table 2 Accent 6" w:uiPriority="47"/>
+    <w:lsdException w:name="List Table 3 Accent 6" w:uiPriority="48"/>
+    <w:lsdException w:name="List Table 4 Accent 6" w:uiPriority="49"/>
+    <w:lsdException w:name="List Table 5 Dark Accent 6" w:uiPriority="50"/>
+    <w:lsdException w:name="List Table 6 Colorful Accent 6" w:uiPriority="51"/>
+    <w:lsdException w:name="List Table 7 Colorful Accent 6" w:uiPriority="52"/>
+    <w:lsdException w:name="Mention" w:semiHidden="1" w:unhideWhenUsed="1"/>
+    <w:lsdException w:name="Smart Hyperlink" w:semiHidden="1" w:unhideWhenUsed="1"/>
   </w:latentStyles>
   <w:style w:type="paragraph" w:default="1" w:styleId="Normal">
     <w:name w:val="Normal"/>
@@ -2803,7 +2590,7 @@
 </file>
 
 <file path=customXml/itemProps1.xml><?xml version="1.0" encoding="utf-8"?>
-<ds:datastoreItem xmlns:ds="http://schemas.openxmlformats.org/officeDocument/2006/customXml" ds:itemID="{4D52C779-E4F5-9E4F-BAA8-696E7EDCEA95}">
+<ds:datastoreItem xmlns:ds="http://schemas.openxmlformats.org/officeDocument/2006/customXml" ds:itemID="{0A44E5B7-2026-A848-A24E-E5E6CE2854B1}">
   <ds:schemaRefs>
     <ds:schemaRef ds:uri="http://schemas.openxmlformats.org/officeDocument/2006/bibliography"/>
   </ds:schemaRefs>

</xml_diff>